<commit_message>
Added note in documentation
</commit_message>
<xml_diff>
--- a/Documents/External/Common/EWS Integration Android.docx
+++ b/Documents/External/Common/EWS Integration Android.docx
@@ -301,16 +301,8 @@
         <w:rPr>
           <w:rFonts w:cs="Arial"/>
         </w:rPr>
-        <w:t xml:space="preserve">EWS </w:t>
-      </w:r>
-      <w:proofErr w:type="spellStart"/>
-      <w:r>
-        <w:rPr>
-          <w:rFonts w:cs="Arial"/>
-        </w:rPr>
-        <w:t>microApp</w:t>
-      </w:r>
-      <w:proofErr w:type="spellEnd"/>
+        <w:t>EWS microApp</w:t>
+      </w:r>
       <w:r>
         <w:rPr>
           <w:rFonts w:cs="Arial"/>
@@ -383,8 +375,6 @@
         </w:rPr>
         <w:fldChar w:fldCharType="separate"/>
       </w:r>
-      <w:bookmarkStart w:id="0" w:name="_GoBack"/>
-      <w:bookmarkEnd w:id="0"/>
       <w:r>
         <w:rPr>
           <w:rFonts w:cs="Arial"/>
@@ -1449,20 +1439,20 @@
           <w:rFonts w:cs="Arial"/>
         </w:rPr>
       </w:pPr>
-      <w:bookmarkStart w:id="1" w:name="_Toc364069857"/>
-      <w:bookmarkStart w:id="2" w:name="_Toc364069951"/>
-      <w:bookmarkStart w:id="3" w:name="_Toc364070065"/>
-      <w:bookmarkStart w:id="4" w:name="_Toc364070108"/>
-      <w:bookmarkStart w:id="5" w:name="_Toc364070150"/>
-      <w:bookmarkStart w:id="6" w:name="_Toc364131929"/>
-      <w:bookmarkStart w:id="7" w:name="_Toc364133095"/>
-      <w:bookmarkStart w:id="8" w:name="_Toc364133387"/>
-      <w:bookmarkStart w:id="9" w:name="_Toc364140007"/>
-      <w:bookmarkStart w:id="10" w:name="_Toc375657134"/>
-      <w:bookmarkStart w:id="11" w:name="_Toc393187360"/>
-      <w:bookmarkStart w:id="12" w:name="_Toc387047448"/>
-      <w:bookmarkStart w:id="13" w:name="_Toc297311296"/>
-      <w:bookmarkStart w:id="14" w:name="_Toc500422413"/>
+      <w:bookmarkStart w:id="0" w:name="_Toc364069857"/>
+      <w:bookmarkStart w:id="1" w:name="_Toc364069951"/>
+      <w:bookmarkStart w:id="2" w:name="_Toc364070065"/>
+      <w:bookmarkStart w:id="3" w:name="_Toc364070108"/>
+      <w:bookmarkStart w:id="4" w:name="_Toc364070150"/>
+      <w:bookmarkStart w:id="5" w:name="_Toc364131929"/>
+      <w:bookmarkStart w:id="6" w:name="_Toc364133095"/>
+      <w:bookmarkStart w:id="7" w:name="_Toc364133387"/>
+      <w:bookmarkStart w:id="8" w:name="_Toc364140007"/>
+      <w:bookmarkStart w:id="9" w:name="_Toc375657134"/>
+      <w:bookmarkStart w:id="10" w:name="_Toc393187360"/>
+      <w:bookmarkStart w:id="11" w:name="_Toc387047448"/>
+      <w:bookmarkStart w:id="12" w:name="_Toc297311296"/>
+      <w:bookmarkStart w:id="13" w:name="_Toc500422413"/>
       <w:r>
         <w:rPr>
           <w:rFonts w:cs="Arial"/>
@@ -1470,6 +1460,7 @@
         <w:lastRenderedPageBreak/>
         <w:t>INTRODUCTION</w:t>
       </w:r>
+      <w:bookmarkEnd w:id="0"/>
       <w:bookmarkEnd w:id="1"/>
       <w:bookmarkEnd w:id="2"/>
       <w:bookmarkEnd w:id="3"/>
@@ -1483,7 +1474,6 @@
       <w:bookmarkEnd w:id="11"/>
       <w:bookmarkEnd w:id="12"/>
       <w:bookmarkEnd w:id="13"/>
-      <w:bookmarkEnd w:id="14"/>
     </w:p>
     <w:p>
       <w:pPr>
@@ -1498,7 +1488,7 @@
           <w:lang w:val="en-GB"/>
         </w:rPr>
       </w:pPr>
-      <w:bookmarkStart w:id="15" w:name="_Toc297311297"/>
+      <w:bookmarkStart w:id="14" w:name="_Toc297311297"/>
       <w:r>
         <w:rPr>
           <w:rFonts w:ascii="Arial" w:hAnsi="Arial" w:cs="Arial"/>
@@ -1641,9 +1631,8 @@
           <w:szCs w:val="24"/>
           <w:lang w:val="en-GB"/>
         </w:rPr>
-        <w:t xml:space="preserve"> This common component accept content configuration (</w:t>
-      </w:r>
-      <w:proofErr w:type="gramStart"/>
+        <w:t xml:space="preserve"> This common component accept content configuration (optional )</w:t>
+      </w:r>
       <w:r>
         <w:rPr>
           <w:rFonts w:ascii="Arial" w:hAnsi="Arial" w:cs="Arial"/>
@@ -1651,9 +1640,8 @@
           <w:szCs w:val="24"/>
           <w:lang w:val="en-GB"/>
         </w:rPr>
-        <w:t>optional )</w:t>
-      </w:r>
-      <w:proofErr w:type="gramEnd"/>
+        <w:t xml:space="preserve"> </w:t>
+      </w:r>
       <w:r>
         <w:rPr>
           <w:rFonts w:ascii="Arial" w:hAnsi="Arial" w:cs="Arial"/>
@@ -1661,15 +1649,6 @@
           <w:szCs w:val="24"/>
           <w:lang w:val="en-GB"/>
         </w:rPr>
-        <w:t xml:space="preserve"> </w:t>
-      </w:r>
-      <w:r>
-        <w:rPr>
-          <w:rFonts w:ascii="Arial" w:hAnsi="Arial" w:cs="Arial"/>
-          <w:sz w:val="24"/>
-          <w:szCs w:val="24"/>
-          <w:lang w:val="en-GB"/>
-        </w:rPr>
         <w:t>object aiming on customizing the content of the component and a theme configuration object (optional) to specify a theme for the common component.</w:t>
       </w:r>
     </w:p>
@@ -1680,7 +1659,7 @@
           <w:rFonts w:cs="Arial"/>
         </w:rPr>
       </w:pPr>
-      <w:bookmarkStart w:id="16" w:name="_Toc500422414"/>
+      <w:bookmarkStart w:id="15" w:name="_Toc500422414"/>
       <w:r>
         <w:rPr>
           <w:rFonts w:cs="Arial"/>
@@ -1699,18 +1678,18 @@
         </w:rPr>
         <w:t>RATION</w:t>
       </w:r>
+      <w:bookmarkEnd w:id="14"/>
       <w:bookmarkEnd w:id="15"/>
-      <w:bookmarkEnd w:id="16"/>
     </w:p>
     <w:p>
       <w:pPr>
         <w:pStyle w:val="Heading2"/>
       </w:pPr>
-      <w:bookmarkStart w:id="17" w:name="_Toc500422415"/>
+      <w:bookmarkStart w:id="16" w:name="_Toc500422415"/>
       <w:r>
         <w:t>Library locations</w:t>
       </w:r>
-      <w:bookmarkEnd w:id="17"/>
+      <w:bookmarkEnd w:id="16"/>
     </w:p>
     <w:p>
       <w:pPr>
@@ -1825,9 +1804,8 @@
           <w:szCs w:val="24"/>
           <w:lang w:val="en-GB"/>
         </w:rPr>
-        <w:t xml:space="preserve"> </w:t>
-      </w:r>
-      <w:proofErr w:type="spellStart"/>
+        <w:t xml:space="preserve"> demoApp</w:t>
+      </w:r>
       <w:r>
         <w:rPr>
           <w:rFonts w:ascii="Arial" w:hAnsi="Arial" w:cs="Arial"/>
@@ -1836,17 +1814,6 @@
           <w:szCs w:val="24"/>
           <w:lang w:val="en-GB"/>
         </w:rPr>
-        <w:t>demoApp</w:t>
-      </w:r>
-      <w:proofErr w:type="spellEnd"/>
-      <w:r>
-        <w:rPr>
-          <w:rFonts w:ascii="Arial" w:hAnsi="Arial" w:cs="Arial"/>
-          <w:b/>
-          <w:sz w:val="24"/>
-          <w:szCs w:val="24"/>
-          <w:lang w:val="en-GB"/>
-        </w:rPr>
         <w:t xml:space="preserve"> that can be used as starting point for implementation.</w:t>
       </w:r>
     </w:p>
@@ -1871,22 +1838,14 @@
           <w:rFonts w:cs="Arial"/>
         </w:rPr>
       </w:pPr>
-      <w:bookmarkStart w:id="18" w:name="_Toc500422416"/>
-      <w:proofErr w:type="spellStart"/>
-      <w:r>
-        <w:rPr>
-          <w:rFonts w:cs="Arial"/>
-        </w:rPr>
-        <w:t>Gradle</w:t>
-      </w:r>
-      <w:proofErr w:type="spellEnd"/>
-      <w:r>
-        <w:rPr>
-          <w:rFonts w:cs="Arial"/>
-        </w:rPr>
-        <w:t xml:space="preserve"> integration</w:t>
-      </w:r>
-      <w:bookmarkEnd w:id="18"/>
+      <w:bookmarkStart w:id="17" w:name="_Toc500422416"/>
+      <w:r>
+        <w:rPr>
+          <w:rFonts w:cs="Arial"/>
+        </w:rPr>
+        <w:t>Gradle integration</w:t>
+      </w:r>
+      <w:bookmarkEnd w:id="17"/>
     </w:p>
     <w:p>
       <w:pPr>
@@ -1932,9 +1891,8 @@
           <w:shd w:val="clear" w:color="auto" w:fill="F5F5F5"/>
           <w:lang w:val="en-IN"/>
         </w:rPr>
-        <w:t xml:space="preserve">Add the correct maven repository to your root </w:t>
-      </w:r>
-      <w:proofErr w:type="spellStart"/>
+        <w:t xml:space="preserve">Add the correct maven repository to your root build.gradle file. The url can be found in the </w:t>
+      </w:r>
       <w:r>
         <w:rPr>
           <w:rFonts w:cs="Arial"/>
@@ -1943,9 +1901,8 @@
           <w:shd w:val="clear" w:color="auto" w:fill="F5F5F5"/>
           <w:lang w:val="en-IN"/>
         </w:rPr>
-        <w:t>build.gradle</w:t>
-      </w:r>
-      <w:proofErr w:type="spellEnd"/>
+        <w:t>uApp</w:t>
+      </w:r>
       <w:r>
         <w:rPr>
           <w:rFonts w:cs="Arial"/>
@@ -1954,9 +1911,8 @@
           <w:shd w:val="clear" w:color="auto" w:fill="F5F5F5"/>
           <w:lang w:val="en-IN"/>
         </w:rPr>
-        <w:t xml:space="preserve"> file. The </w:t>
-      </w:r>
-      <w:proofErr w:type="spellStart"/>
+        <w:t xml:space="preserve"> </w:t>
+      </w:r>
       <w:r>
         <w:rPr>
           <w:rFonts w:cs="Arial"/>
@@ -1965,72 +1921,7 @@
           <w:shd w:val="clear" w:color="auto" w:fill="F5F5F5"/>
           <w:lang w:val="en-IN"/>
         </w:rPr>
-        <w:t>url</w:t>
-      </w:r>
-      <w:proofErr w:type="spellEnd"/>
-      <w:r>
-        <w:rPr>
-          <w:rFonts w:cs="Arial"/>
-          <w:color w:val="333333"/>
-          <w:szCs w:val="24"/>
-          <w:shd w:val="clear" w:color="auto" w:fill="F5F5F5"/>
-          <w:lang w:val="en-IN"/>
-        </w:rPr>
-        <w:t xml:space="preserve"> can be found in the </w:t>
-      </w:r>
-      <w:proofErr w:type="spellStart"/>
-      <w:r>
-        <w:rPr>
-          <w:rFonts w:cs="Arial"/>
-          <w:color w:val="333333"/>
-          <w:szCs w:val="24"/>
-          <w:shd w:val="clear" w:color="auto" w:fill="F5F5F5"/>
-          <w:lang w:val="en-IN"/>
-        </w:rPr>
-        <w:t>uApp</w:t>
-      </w:r>
-      <w:proofErr w:type="spellEnd"/>
-      <w:r>
-        <w:rPr>
-          <w:rFonts w:cs="Arial"/>
-          <w:color w:val="333333"/>
-          <w:szCs w:val="24"/>
-          <w:shd w:val="clear" w:color="auto" w:fill="F5F5F5"/>
-          <w:lang w:val="en-IN"/>
-        </w:rPr>
-        <w:t xml:space="preserve"> </w:t>
-      </w:r>
-      <w:r>
-        <w:rPr>
-          <w:rFonts w:cs="Arial"/>
-          <w:color w:val="333333"/>
-          <w:szCs w:val="24"/>
-          <w:shd w:val="clear" w:color="auto" w:fill="F5F5F5"/>
-          <w:lang w:val="en-IN"/>
-        </w:rPr>
-        <w:t xml:space="preserve">root </w:t>
-      </w:r>
-      <w:proofErr w:type="spellStart"/>
-      <w:r>
-        <w:rPr>
-          <w:rFonts w:cs="Arial"/>
-          <w:color w:val="333333"/>
-          <w:szCs w:val="24"/>
-          <w:shd w:val="clear" w:color="auto" w:fill="F5F5F5"/>
-          <w:lang w:val="en-IN"/>
-        </w:rPr>
-        <w:t>build.gradle</w:t>
-      </w:r>
-      <w:proofErr w:type="spellEnd"/>
-      <w:r>
-        <w:rPr>
-          <w:rFonts w:cs="Arial"/>
-          <w:color w:val="333333"/>
-          <w:szCs w:val="24"/>
-          <w:shd w:val="clear" w:color="auto" w:fill="F5F5F5"/>
-          <w:lang w:val="en-IN"/>
-        </w:rPr>
-        <w:t xml:space="preserve"> file.</w:t>
+        <w:t>root build.gradle file.</w:t>
       </w:r>
     </w:p>
     <w:p>
@@ -2058,7 +1949,6 @@
         </w:rPr>
         <w:t xml:space="preserve">Add the </w:t>
       </w:r>
-      <w:proofErr w:type="spellStart"/>
       <w:r>
         <w:rPr>
           <w:rFonts w:cs="Arial"/>
@@ -2069,7 +1959,6 @@
         </w:rPr>
         <w:t>ews</w:t>
       </w:r>
-      <w:proofErr w:type="spellEnd"/>
       <w:r>
         <w:rPr>
           <w:rFonts w:cs="Arial"/>
@@ -2078,9 +1967,8 @@
           <w:shd w:val="clear" w:color="auto" w:fill="F5F5F5"/>
           <w:lang w:val="en-IN"/>
         </w:rPr>
-        <w:t xml:space="preserve"> dependency to your module </w:t>
-      </w:r>
-      <w:proofErr w:type="spellStart"/>
+        <w:t xml:space="preserve"> dependency to your module build.gradle (usually the ‘app’ module, but you can choose to put it in other modules of course</w:t>
+      </w:r>
       <w:r>
         <w:rPr>
           <w:rFonts w:cs="Arial"/>
@@ -2089,30 +1977,9 @@
           <w:shd w:val="clear" w:color="auto" w:fill="F5F5F5"/>
           <w:lang w:val="en-IN"/>
         </w:rPr>
-        <w:t>build.gradle</w:t>
-      </w:r>
-      <w:proofErr w:type="spellEnd"/>
-      <w:r>
-        <w:rPr>
-          <w:rFonts w:cs="Arial"/>
-          <w:color w:val="333333"/>
-          <w:szCs w:val="24"/>
-          <w:shd w:val="clear" w:color="auto" w:fill="F5F5F5"/>
-          <w:lang w:val="en-IN"/>
-        </w:rPr>
-        <w:t xml:space="preserve"> (usually the ‘app’ module, but you can choose to put it in other modules of course</w:t>
-      </w:r>
-      <w:r>
-        <w:rPr>
-          <w:rFonts w:cs="Arial"/>
-          <w:color w:val="333333"/>
-          <w:szCs w:val="24"/>
-          <w:shd w:val="clear" w:color="auto" w:fill="F5F5F5"/>
-          <w:lang w:val="en-IN"/>
-        </w:rPr>
         <w:t>).</w:t>
       </w:r>
-      <w:bookmarkStart w:id="19" w:name="_Toc297311301"/>
+      <w:bookmarkStart w:id="18" w:name="_Toc297311301"/>
     </w:p>
     <w:p>
       <w:pPr>
@@ -2121,14 +1988,14 @@
           <w:rFonts w:cs="Arial"/>
         </w:rPr>
       </w:pPr>
-      <w:bookmarkStart w:id="20" w:name="_Toc500422417"/>
+      <w:bookmarkStart w:id="19" w:name="_Toc500422417"/>
       <w:r>
         <w:rPr>
           <w:rFonts w:cs="Arial"/>
         </w:rPr>
         <w:t>Library usage</w:t>
       </w:r>
-      <w:bookmarkEnd w:id="20"/>
+      <w:bookmarkEnd w:id="19"/>
     </w:p>
     <w:p>
       <w:pPr>
@@ -2142,14 +2009,12 @@
         </w:rPr>
         <w:t xml:space="preserve">For detailed info on how to initialize and use the library, please consult the </w:t>
       </w:r>
-      <w:proofErr w:type="spellStart"/>
       <w:r>
         <w:rPr>
           <w:rFonts w:cs="Arial"/>
         </w:rPr>
         <w:t>uApp</w:t>
       </w:r>
-      <w:proofErr w:type="spellEnd"/>
       <w:r>
         <w:rPr>
           <w:rFonts w:cs="Arial"/>
@@ -2160,23 +2025,8 @@
         <w:rPr>
           <w:rFonts w:cs="Arial"/>
         </w:rPr>
-        <w:t xml:space="preserve">that can be found in the </w:t>
-      </w:r>
-      <w:proofErr w:type="spellStart"/>
-      <w:r>
-        <w:rPr>
-          <w:rFonts w:cs="Arial"/>
-        </w:rPr>
-        <w:t>git</w:t>
-      </w:r>
-      <w:proofErr w:type="spellEnd"/>
-      <w:r>
-        <w:rPr>
-          <w:rFonts w:cs="Arial"/>
-        </w:rPr>
-        <w:t xml:space="preserve"> archive. Start by taking a look at the </w:t>
-      </w:r>
-      <w:proofErr w:type="spellStart"/>
+        <w:t xml:space="preserve">that can be found in the git archive. Start by taking a look at the </w:t>
+      </w:r>
       <w:r>
         <w:rPr>
           <w:rFonts w:cs="Arial"/>
@@ -2191,7 +2041,6 @@
         </w:rPr>
         <w:t>Dependencies</w:t>
       </w:r>
-      <w:proofErr w:type="spellEnd"/>
       <w:r>
         <w:rPr>
           <w:rFonts w:cs="Arial"/>
@@ -2232,9 +2081,9 @@
           <w:szCs w:val="24"/>
         </w:rPr>
       </w:pPr>
+      <w:bookmarkStart w:id="20" w:name="_Toc500422418"/>
       <w:bookmarkStart w:id="21" w:name="_Toc297311305"/>
-      <w:bookmarkStart w:id="22" w:name="_Toc500422418"/>
-      <w:bookmarkEnd w:id="19"/>
+      <w:bookmarkEnd w:id="18"/>
       <w:r>
         <w:rPr>
           <w:rFonts w:cs="Arial"/>
@@ -2256,7 +2105,7 @@
         </w:rPr>
         <w:t xml:space="preserve"> overview</w:t>
       </w:r>
-      <w:bookmarkEnd w:id="22"/>
+      <w:bookmarkEnd w:id="20"/>
     </w:p>
     <w:p>
       <w:pPr>
@@ -2286,7 +2135,6 @@
           <w:szCs w:val="24"/>
         </w:rPr>
       </w:pPr>
-      <w:proofErr w:type="spellStart"/>
       <w:r>
         <w:rPr>
           <w:rFonts w:cs="Arial"/>
@@ -2294,7 +2142,6 @@
         </w:rPr>
         <w:t>AppInfra</w:t>
       </w:r>
-      <w:proofErr w:type="spellEnd"/>
     </w:p>
     <w:p>
       <w:pPr>
@@ -2308,21 +2155,12 @@
           <w:szCs w:val="24"/>
         </w:rPr>
       </w:pPr>
-      <w:proofErr w:type="spellStart"/>
       <w:r>
         <w:rPr>
           <w:rFonts w:cs="Arial"/>
           <w:szCs w:val="24"/>
         </w:rPr>
-        <w:t>CommCentral</w:t>
-      </w:r>
-      <w:proofErr w:type="spellEnd"/>
-      <w:r>
-        <w:rPr>
-          <w:rFonts w:cs="Arial"/>
-          <w:szCs w:val="24"/>
-        </w:rPr>
-        <w:t xml:space="preserve"> (DICOMM)</w:t>
+        <w:t>CommCentral (DICOMM)</w:t>
       </w:r>
     </w:p>
     <w:p>
@@ -2337,7 +2175,6 @@
           <w:szCs w:val="24"/>
         </w:rPr>
       </w:pPr>
-      <w:proofErr w:type="spellStart"/>
       <w:r>
         <w:rPr>
           <w:rFonts w:cs="Arial"/>
@@ -2345,7 +2182,6 @@
         </w:rPr>
         <w:t>ProductKeyMap</w:t>
       </w:r>
-      <w:proofErr w:type="spellEnd"/>
     </w:p>
     <w:p>
       <w:pPr>
@@ -2385,14 +2221,13 @@
           <w:szCs w:val="24"/>
         </w:rPr>
       </w:pPr>
-      <w:bookmarkStart w:id="23" w:name="_Toc500422419"/>
+      <w:bookmarkStart w:id="22" w:name="_Toc500422419"/>
       <w:r>
         <w:rPr>
           <w:rFonts w:cs="Arial"/>
         </w:rPr>
         <w:t xml:space="preserve">How to create </w:t>
       </w:r>
-      <w:proofErr w:type="spellStart"/>
       <w:r>
         <w:rPr>
           <w:rFonts w:cs="Arial"/>
@@ -2400,7 +2235,6 @@
         </w:rPr>
         <w:t>AppInfra</w:t>
       </w:r>
-      <w:proofErr w:type="spellEnd"/>
       <w:r>
         <w:rPr>
           <w:rFonts w:cs="Arial"/>
@@ -2415,7 +2249,7 @@
         </w:rPr>
         <w:t>?</w:t>
       </w:r>
-      <w:bookmarkEnd w:id="23"/>
+      <w:bookmarkEnd w:id="22"/>
     </w:p>
     <w:p>
       <w:pPr>
@@ -2458,7 +2292,6 @@
         </w:rPr>
         <w:tab/>
       </w:r>
-      <w:proofErr w:type="spellStart"/>
       <w:r>
         <w:rPr>
           <w:rFonts w:ascii="Menlo" w:eastAsiaTheme="minorEastAsia" w:hAnsi="Menlo" w:cs="Menlo"/>
@@ -2469,20 +2302,7 @@
           <w:szCs w:val="18"/>
           <w:lang w:val="en-GB" w:eastAsia="en-GB"/>
         </w:rPr>
-        <w:t>appInfra</w:t>
-      </w:r>
-      <w:proofErr w:type="spellEnd"/>
-      <w:r>
-        <w:rPr>
-          <w:rFonts w:ascii="Menlo" w:eastAsiaTheme="minorEastAsia" w:hAnsi="Menlo" w:cs="Menlo"/>
-          <w:b/>
-          <w:bCs/>
-          <w:color w:val="660E7A"/>
-          <w:sz w:val="18"/>
-          <w:szCs w:val="18"/>
-          <w:lang w:val="en-GB" w:eastAsia="en-GB"/>
-        </w:rPr>
-        <w:t xml:space="preserve"> </w:t>
+        <w:t xml:space="preserve">appInfra </w:t>
       </w:r>
       <w:r>
         <w:rPr>
@@ -2506,71 +2326,15 @@
         </w:rPr>
         <w:t xml:space="preserve">new </w:t>
       </w:r>
-      <w:proofErr w:type="spellStart"/>
-      <w:r>
-        <w:rPr>
-          <w:rFonts w:ascii="Menlo" w:eastAsiaTheme="minorEastAsia" w:hAnsi="Menlo" w:cs="Menlo"/>
-          <w:color w:val="000000"/>
-          <w:sz w:val="18"/>
-          <w:szCs w:val="18"/>
-          <w:lang w:val="en-GB" w:eastAsia="en-GB"/>
-        </w:rPr>
-        <w:t>AppInfra.Builder</w:t>
-      </w:r>
-      <w:proofErr w:type="spellEnd"/>
-      <w:r>
-        <w:rPr>
-          <w:rFonts w:ascii="Menlo" w:eastAsiaTheme="minorEastAsia" w:hAnsi="Menlo" w:cs="Menlo"/>
-          <w:color w:val="000000"/>
-          <w:sz w:val="18"/>
-          <w:szCs w:val="18"/>
-          <w:lang w:val="en-GB" w:eastAsia="en-GB"/>
-        </w:rPr>
-        <w:t>(</w:t>
-      </w:r>
-      <w:proofErr w:type="gramStart"/>
-      <w:r>
-        <w:rPr>
-          <w:rFonts w:ascii="Menlo" w:eastAsiaTheme="minorEastAsia" w:hAnsi="Menlo" w:cs="Menlo"/>
-          <w:color w:val="000000"/>
-          <w:sz w:val="18"/>
-          <w:szCs w:val="18"/>
-          <w:lang w:val="en-GB" w:eastAsia="en-GB"/>
-        </w:rPr>
-        <w:t>).build</w:t>
-      </w:r>
-      <w:proofErr w:type="gramEnd"/>
-      <w:r>
-        <w:rPr>
-          <w:rFonts w:ascii="Menlo" w:eastAsiaTheme="minorEastAsia" w:hAnsi="Menlo" w:cs="Menlo"/>
-          <w:color w:val="000000"/>
-          <w:sz w:val="18"/>
-          <w:szCs w:val="18"/>
-          <w:lang w:val="en-GB" w:eastAsia="en-GB"/>
-        </w:rPr>
-        <w:t>(</w:t>
-      </w:r>
-      <w:proofErr w:type="spellStart"/>
-      <w:r>
-        <w:rPr>
-          <w:rFonts w:ascii="Menlo" w:eastAsiaTheme="minorEastAsia" w:hAnsi="Menlo" w:cs="Menlo"/>
-          <w:color w:val="000000"/>
-          <w:sz w:val="18"/>
-          <w:szCs w:val="18"/>
-          <w:lang w:val="en-GB" w:eastAsia="en-GB"/>
-        </w:rPr>
-        <w:t>getActivity</w:t>
-      </w:r>
-      <w:proofErr w:type="spellEnd"/>
-      <w:r>
-        <w:rPr>
-          <w:rFonts w:ascii="Menlo" w:eastAsiaTheme="minorEastAsia" w:hAnsi="Menlo" w:cs="Menlo"/>
-          <w:color w:val="000000"/>
-          <w:sz w:val="18"/>
-          <w:szCs w:val="18"/>
-          <w:lang w:val="en-GB" w:eastAsia="en-GB"/>
-        </w:rPr>
-        <w:t>());</w:t>
+      <w:r>
+        <w:rPr>
+          <w:rFonts w:ascii="Menlo" w:eastAsiaTheme="minorEastAsia" w:hAnsi="Menlo" w:cs="Menlo"/>
+          <w:color w:val="000000"/>
+          <w:sz w:val="18"/>
+          <w:szCs w:val="18"/>
+          <w:lang w:val="en-GB" w:eastAsia="en-GB"/>
+        </w:rPr>
+        <w:t>AppInfra.Builder().build(getActivity());</w:t>
       </w:r>
     </w:p>
     <w:p>
@@ -2610,7 +2374,7 @@
           <w:rFonts w:cs="Arial"/>
         </w:rPr>
       </w:pPr>
-      <w:bookmarkStart w:id="24" w:name="_Toc500422420"/>
+      <w:bookmarkStart w:id="23" w:name="_Toc500422420"/>
       <w:r>
         <w:rPr>
           <w:rFonts w:cs="Arial"/>
@@ -2630,14 +2394,12 @@
         </w:rPr>
         <w:t xml:space="preserve">the </w:t>
       </w:r>
-      <w:proofErr w:type="spellStart"/>
       <w:r>
         <w:rPr>
           <w:rFonts w:cs="Arial"/>
         </w:rPr>
         <w:t>CommCentral</w:t>
       </w:r>
-      <w:proofErr w:type="spellEnd"/>
       <w:r>
         <w:rPr>
           <w:rFonts w:cs="Arial"/>
@@ -2650,6 +2412,41 @@
         </w:rPr>
         <w:t>?</w:t>
       </w:r>
+      <w:bookmarkEnd w:id="23"/>
+    </w:p>
+    <w:p>
+      <w:pPr>
+        <w:pStyle w:val="BodyText"/>
+        <w:rPr>
+          <w:lang w:val="en-GB"/>
+        </w:rPr>
+      </w:pPr>
+      <w:r>
+        <w:rPr>
+          <w:lang w:val="en-GB"/>
+        </w:rPr>
+        <w:t>You</w:t>
+      </w:r>
+      <w:r>
+        <w:rPr>
+          <w:lang w:val="en-GB"/>
+        </w:rPr>
+        <w:t xml:space="preserve"> can have only one instance of CommCentral</w:t>
+      </w:r>
+      <w:r>
+        <w:rPr>
+          <w:lang w:val="en-GB"/>
+        </w:rPr>
+        <w:t xml:space="preserve"> for the whole project. </w:t>
+      </w:r>
+      <w:r>
+        <w:rPr>
+          <w:lang w:val="en-GB"/>
+        </w:rPr>
+        <w:br/>
+        <w:t>Be sure that you are not recreating such instance but that you keep always the same reference.</w:t>
+      </w:r>
+      <w:bookmarkStart w:id="24" w:name="_GoBack"/>
       <w:bookmarkEnd w:id="24"/>
     </w:p>
     <w:p>
@@ -2689,20 +2486,8 @@
           <w:szCs w:val="18"/>
           <w:lang w:val="en-GB" w:eastAsia="en-GB"/>
         </w:rPr>
-        <w:t>@</w:t>
-      </w:r>
-      <w:proofErr w:type="spellStart"/>
-      <w:r>
-        <w:rPr>
-          <w:rFonts w:ascii="Menlo" w:eastAsiaTheme="minorEastAsia" w:hAnsi="Menlo" w:cs="Menlo"/>
-          <w:color w:val="808000"/>
-          <w:sz w:val="18"/>
-          <w:szCs w:val="18"/>
-          <w:lang w:val="en-GB" w:eastAsia="en-GB"/>
-        </w:rPr>
-        <w:t>NonNull</w:t>
-      </w:r>
-      <w:proofErr w:type="spellEnd"/>
+        <w:t>@NonNull</w:t>
+      </w:r>
       <w:r>
         <w:rPr>
           <w:rFonts w:ascii="Menlo" w:eastAsiaTheme="minorEastAsia" w:hAnsi="Menlo" w:cs="Menlo"/>
@@ -2725,127 +2510,15 @@
         </w:rPr>
         <w:t xml:space="preserve">private </w:t>
       </w:r>
-      <w:proofErr w:type="spellStart"/>
-      <w:r>
-        <w:rPr>
-          <w:rFonts w:ascii="Menlo" w:eastAsiaTheme="minorEastAsia" w:hAnsi="Menlo" w:cs="Menlo"/>
-          <w:color w:val="000000"/>
-          <w:sz w:val="18"/>
-          <w:szCs w:val="18"/>
-          <w:lang w:val="en-GB" w:eastAsia="en-GB"/>
-        </w:rPr>
-        <w:t>CommCentral</w:t>
-      </w:r>
-      <w:proofErr w:type="spellEnd"/>
-      <w:r>
-        <w:rPr>
-          <w:rFonts w:ascii="Menlo" w:eastAsiaTheme="minorEastAsia" w:hAnsi="Menlo" w:cs="Menlo"/>
-          <w:color w:val="000000"/>
-          <w:sz w:val="18"/>
-          <w:szCs w:val="18"/>
-          <w:lang w:val="en-GB" w:eastAsia="en-GB"/>
-        </w:rPr>
-        <w:t xml:space="preserve"> </w:t>
-      </w:r>
-      <w:proofErr w:type="spellStart"/>
-      <w:proofErr w:type="gramStart"/>
-      <w:r>
-        <w:rPr>
-          <w:rFonts w:ascii="Menlo" w:eastAsiaTheme="minorEastAsia" w:hAnsi="Menlo" w:cs="Menlo"/>
-          <w:color w:val="000000"/>
-          <w:sz w:val="18"/>
-          <w:szCs w:val="18"/>
-          <w:lang w:val="en-GB" w:eastAsia="en-GB"/>
-        </w:rPr>
-        <w:t>createCommCentral</w:t>
-      </w:r>
-      <w:proofErr w:type="spellEnd"/>
-      <w:r>
-        <w:rPr>
-          <w:rFonts w:ascii="Menlo" w:eastAsiaTheme="minorEastAsia" w:hAnsi="Menlo" w:cs="Menlo"/>
-          <w:color w:val="000000"/>
-          <w:sz w:val="18"/>
-          <w:szCs w:val="18"/>
-          <w:lang w:val="en-GB" w:eastAsia="en-GB"/>
-        </w:rPr>
-        <w:t>(</w:t>
-      </w:r>
-      <w:proofErr w:type="gramEnd"/>
-      <w:r>
-        <w:rPr>
-          <w:rFonts w:ascii="Menlo" w:eastAsiaTheme="minorEastAsia" w:hAnsi="Menlo" w:cs="Menlo"/>
-          <w:color w:val="000000"/>
-          <w:sz w:val="18"/>
-          <w:szCs w:val="18"/>
-          <w:lang w:val="en-GB" w:eastAsia="en-GB"/>
-        </w:rPr>
-        <w:t xml:space="preserve">Context </w:t>
-      </w:r>
-      <w:proofErr w:type="spellStart"/>
-      <w:r>
-        <w:rPr>
-          <w:rFonts w:ascii="Menlo" w:eastAsiaTheme="minorEastAsia" w:hAnsi="Menlo" w:cs="Menlo"/>
-          <w:color w:val="000000"/>
-          <w:sz w:val="18"/>
-          <w:szCs w:val="18"/>
-          <w:lang w:val="en-GB" w:eastAsia="en-GB"/>
-        </w:rPr>
-        <w:t>context</w:t>
-      </w:r>
-      <w:proofErr w:type="spellEnd"/>
-      <w:r>
-        <w:rPr>
-          <w:rFonts w:ascii="Menlo" w:eastAsiaTheme="minorEastAsia" w:hAnsi="Menlo" w:cs="Menlo"/>
-          <w:color w:val="000000"/>
-          <w:sz w:val="18"/>
-          <w:szCs w:val="18"/>
-          <w:lang w:val="en-GB" w:eastAsia="en-GB"/>
-        </w:rPr>
-        <w:t xml:space="preserve">, </w:t>
-      </w:r>
-      <w:proofErr w:type="spellStart"/>
-      <w:r>
-        <w:rPr>
-          <w:rFonts w:ascii="Menlo" w:eastAsiaTheme="minorEastAsia" w:hAnsi="Menlo" w:cs="Menlo"/>
-          <w:color w:val="000000"/>
-          <w:sz w:val="18"/>
-          <w:szCs w:val="18"/>
-          <w:lang w:val="en-GB" w:eastAsia="en-GB"/>
-        </w:rPr>
-        <w:t>AppInfraInterface</w:t>
-      </w:r>
-      <w:proofErr w:type="spellEnd"/>
-      <w:r>
-        <w:rPr>
-          <w:rFonts w:ascii="Menlo" w:eastAsiaTheme="minorEastAsia" w:hAnsi="Menlo" w:cs="Menlo"/>
-          <w:color w:val="000000"/>
-          <w:sz w:val="18"/>
-          <w:szCs w:val="18"/>
-          <w:lang w:val="en-GB" w:eastAsia="en-GB"/>
-        </w:rPr>
-        <w:t xml:space="preserve"> </w:t>
-      </w:r>
-      <w:proofErr w:type="spellStart"/>
-      <w:r>
-        <w:rPr>
-          <w:rFonts w:ascii="Menlo" w:eastAsiaTheme="minorEastAsia" w:hAnsi="Menlo" w:cs="Menlo"/>
-          <w:color w:val="000000"/>
-          <w:sz w:val="18"/>
-          <w:szCs w:val="18"/>
-          <w:lang w:val="en-GB" w:eastAsia="en-GB"/>
-        </w:rPr>
-        <w:t>appInfraInterface</w:t>
-      </w:r>
-      <w:proofErr w:type="spellEnd"/>
-      <w:r>
-        <w:rPr>
-          <w:rFonts w:ascii="Menlo" w:eastAsiaTheme="minorEastAsia" w:hAnsi="Menlo" w:cs="Menlo"/>
-          <w:color w:val="000000"/>
-          <w:sz w:val="18"/>
-          <w:szCs w:val="18"/>
-          <w:lang w:val="en-GB" w:eastAsia="en-GB"/>
-        </w:rPr>
-        <w:t>) {</w:t>
+      <w:r>
+        <w:rPr>
+          <w:rFonts w:ascii="Menlo" w:eastAsiaTheme="minorEastAsia" w:hAnsi="Menlo" w:cs="Menlo"/>
+          <w:color w:val="000000"/>
+          <w:sz w:val="18"/>
+          <w:szCs w:val="18"/>
+          <w:lang w:val="en-GB" w:eastAsia="en-GB"/>
+        </w:rPr>
+        <w:t>CommCentral createCommCentral(Context context, AppInfraInterface appInfraInterface) {</w:t>
       </w:r>
       <w:r>
         <w:rPr>
@@ -2856,50 +2529,7 @@
           <w:lang w:val="en-GB" w:eastAsia="en-GB"/>
         </w:rPr>
         <w:br/>
-      </w:r>
-      <w:proofErr w:type="spellStart"/>
-      <w:r>
-        <w:rPr>
-          <w:rFonts w:ascii="Menlo" w:eastAsiaTheme="minorEastAsia" w:hAnsi="Menlo" w:cs="Menlo"/>
-          <w:color w:val="000000"/>
-          <w:sz w:val="18"/>
-          <w:szCs w:val="18"/>
-          <w:lang w:val="en-GB" w:eastAsia="en-GB"/>
-        </w:rPr>
-        <w:t>LanTransportContext</w:t>
-      </w:r>
-      <w:proofErr w:type="spellEnd"/>
-      <w:r>
-        <w:rPr>
-          <w:rFonts w:ascii="Menlo" w:eastAsiaTheme="minorEastAsia" w:hAnsi="Menlo" w:cs="Menlo"/>
-          <w:color w:val="000000"/>
-          <w:sz w:val="18"/>
-          <w:szCs w:val="18"/>
-          <w:lang w:val="en-GB" w:eastAsia="en-GB"/>
-        </w:rPr>
-        <w:t xml:space="preserve"> </w:t>
-      </w:r>
-      <w:proofErr w:type="spellStart"/>
-      <w:r>
-        <w:rPr>
-          <w:rFonts w:ascii="Menlo" w:eastAsiaTheme="minorEastAsia" w:hAnsi="Menlo" w:cs="Menlo"/>
-          <w:color w:val="000000"/>
-          <w:sz w:val="18"/>
-          <w:szCs w:val="18"/>
-          <w:lang w:val="en-GB" w:eastAsia="en-GB"/>
-        </w:rPr>
-        <w:t>lanTransportContext</w:t>
-      </w:r>
-      <w:proofErr w:type="spellEnd"/>
-      <w:r>
-        <w:rPr>
-          <w:rFonts w:ascii="Menlo" w:eastAsiaTheme="minorEastAsia" w:hAnsi="Menlo" w:cs="Menlo"/>
-          <w:color w:val="000000"/>
-          <w:sz w:val="18"/>
-          <w:szCs w:val="18"/>
-          <w:lang w:val="en-GB" w:eastAsia="en-GB"/>
-        </w:rPr>
-        <w:t xml:space="preserve"> = </w:t>
+        <w:t xml:space="preserve">LanTransportContext lanTransportContext = </w:t>
       </w:r>
       <w:r>
         <w:rPr>
@@ -2913,27 +2543,15 @@
         </w:rPr>
         <w:t xml:space="preserve">new </w:t>
       </w:r>
-      <w:proofErr w:type="spellStart"/>
-      <w:r>
-        <w:rPr>
-          <w:rFonts w:ascii="Menlo" w:eastAsiaTheme="minorEastAsia" w:hAnsi="Menlo" w:cs="Menlo"/>
-          <w:color w:val="000000"/>
-          <w:sz w:val="18"/>
-          <w:szCs w:val="18"/>
-          <w:lang w:val="en-GB" w:eastAsia="en-GB"/>
-        </w:rPr>
-        <w:t>LanTransportContext</w:t>
-      </w:r>
-      <w:proofErr w:type="spellEnd"/>
-      <w:r>
-        <w:rPr>
-          <w:rFonts w:ascii="Menlo" w:eastAsiaTheme="minorEastAsia" w:hAnsi="Menlo" w:cs="Menlo"/>
-          <w:color w:val="000000"/>
-          <w:sz w:val="18"/>
-          <w:szCs w:val="18"/>
-          <w:lang w:val="en-GB" w:eastAsia="en-GB"/>
-        </w:rPr>
-        <w:t>(</w:t>
+      <w:r>
+        <w:rPr>
+          <w:rFonts w:ascii="Menlo" w:eastAsiaTheme="minorEastAsia" w:hAnsi="Menlo" w:cs="Menlo"/>
+          <w:color w:val="000000"/>
+          <w:sz w:val="18"/>
+          <w:szCs w:val="18"/>
+          <w:lang w:val="en-GB" w:eastAsia="en-GB"/>
+        </w:rPr>
+        <w:t>LanTransportContext(</w:t>
       </w:r>
       <w:r>
         <w:rPr>
@@ -2958,49 +2576,15 @@
         </w:rPr>
         <w:t xml:space="preserve">new </w:t>
       </w:r>
-      <w:proofErr w:type="spellStart"/>
-      <w:r>
-        <w:rPr>
-          <w:rFonts w:ascii="Menlo" w:eastAsiaTheme="minorEastAsia" w:hAnsi="Menlo" w:cs="Menlo"/>
-          <w:color w:val="000000"/>
-          <w:sz w:val="18"/>
-          <w:szCs w:val="18"/>
-          <w:lang w:val="en-GB" w:eastAsia="en-GB"/>
-        </w:rPr>
-        <w:t>RuntimeConfiguration</w:t>
-      </w:r>
-      <w:proofErr w:type="spellEnd"/>
-      <w:r>
-        <w:rPr>
-          <w:rFonts w:ascii="Menlo" w:eastAsiaTheme="minorEastAsia" w:hAnsi="Menlo" w:cs="Menlo"/>
-          <w:color w:val="000000"/>
-          <w:sz w:val="18"/>
-          <w:szCs w:val="18"/>
-          <w:lang w:val="en-GB" w:eastAsia="en-GB"/>
-        </w:rPr>
-        <w:t xml:space="preserve">(context, </w:t>
-      </w:r>
-      <w:proofErr w:type="spellStart"/>
-      <w:r>
-        <w:rPr>
-          <w:rFonts w:ascii="Menlo" w:eastAsiaTheme="minorEastAsia" w:hAnsi="Menlo" w:cs="Menlo"/>
-          <w:color w:val="000000"/>
-          <w:sz w:val="18"/>
-          <w:szCs w:val="18"/>
-          <w:lang w:val="en-GB" w:eastAsia="en-GB"/>
-        </w:rPr>
-        <w:t>appInfraInterface</w:t>
-      </w:r>
-      <w:proofErr w:type="spellEnd"/>
-      <w:r>
-        <w:rPr>
-          <w:rFonts w:ascii="Menlo" w:eastAsiaTheme="minorEastAsia" w:hAnsi="Menlo" w:cs="Menlo"/>
-          <w:color w:val="000000"/>
-          <w:sz w:val="18"/>
-          <w:szCs w:val="18"/>
-          <w:lang w:val="en-GB" w:eastAsia="en-GB"/>
-        </w:rPr>
-        <w:t>));</w:t>
+      <w:r>
+        <w:rPr>
+          <w:rFonts w:ascii="Menlo" w:eastAsiaTheme="minorEastAsia" w:hAnsi="Menlo" w:cs="Menlo"/>
+          <w:color w:val="000000"/>
+          <w:sz w:val="18"/>
+          <w:szCs w:val="18"/>
+          <w:lang w:val="en-GB" w:eastAsia="en-GB"/>
+        </w:rPr>
+        <w:t>RuntimeConfiguration(context, appInfraInterface));</w:t>
       </w:r>
       <w:r>
         <w:rPr>
@@ -3013,7 +2597,6 @@
         <w:br/>
         <w:t xml:space="preserve">        </w:t>
       </w:r>
-      <w:proofErr w:type="spellStart"/>
       <w:r>
         <w:rPr>
           <w:rFonts w:ascii="Menlo" w:eastAsiaTheme="minorEastAsia" w:hAnsi="Menlo" w:cs="Menlo"/>
@@ -3024,7 +2607,6 @@
         </w:rPr>
         <w:t>ApplianceFactory</w:t>
       </w:r>
-      <w:proofErr w:type="spellEnd"/>
       <w:r>
         <w:rPr>
           <w:rFonts w:ascii="Menlo" w:eastAsiaTheme="minorEastAsia" w:hAnsi="Menlo" w:cs="Menlo"/>
@@ -3047,7 +2629,6 @@
         </w:rPr>
         <w:t xml:space="preserve">new </w:t>
       </w:r>
-      <w:proofErr w:type="spellStart"/>
       <w:r>
         <w:rPr>
           <w:rFonts w:ascii="Menlo" w:eastAsiaTheme="minorEastAsia" w:hAnsi="Menlo" w:cs="Menlo"/>
@@ -3058,38 +2639,15 @@
         </w:rPr>
         <w:t>ApplianceFactory</w:t>
       </w:r>
-      <w:proofErr w:type="spellEnd"/>
-      <w:r>
-        <w:rPr>
-          <w:rFonts w:ascii="Menlo" w:eastAsiaTheme="minorEastAsia" w:hAnsi="Menlo" w:cs="Menlo"/>
-          <w:color w:val="000000"/>
-          <w:sz w:val="18"/>
-          <w:szCs w:val="18"/>
-          <w:lang w:val="en-GB" w:eastAsia="en-GB"/>
-        </w:rPr>
-        <w:t xml:space="preserve"> (</w:t>
-      </w:r>
-      <w:proofErr w:type="spellStart"/>
-      <w:r>
-        <w:rPr>
-          <w:rFonts w:ascii="Menlo" w:eastAsiaTheme="minorEastAsia" w:hAnsi="Menlo" w:cs="Menlo"/>
-          <w:color w:val="000000"/>
-          <w:sz w:val="18"/>
-          <w:szCs w:val="18"/>
-          <w:lang w:val="en-GB" w:eastAsia="en-GB"/>
-        </w:rPr>
-        <w:t>lanTransportContext</w:t>
-      </w:r>
-      <w:proofErr w:type="spellEnd"/>
-      <w:r>
-        <w:rPr>
-          <w:rFonts w:ascii="Menlo" w:eastAsiaTheme="minorEastAsia" w:hAnsi="Menlo" w:cs="Menlo"/>
-          <w:color w:val="000000"/>
-          <w:sz w:val="18"/>
-          <w:szCs w:val="18"/>
-          <w:lang w:val="en-GB" w:eastAsia="en-GB"/>
-        </w:rPr>
-        <w:t>);</w:t>
+      <w:r>
+        <w:rPr>
+          <w:rFonts w:ascii="Menlo" w:eastAsiaTheme="minorEastAsia" w:hAnsi="Menlo" w:cs="Menlo"/>
+          <w:color w:val="000000"/>
+          <w:sz w:val="18"/>
+          <w:szCs w:val="18"/>
+          <w:lang w:val="en-GB" w:eastAsia="en-GB"/>
+        </w:rPr>
+        <w:t xml:space="preserve"> (lanTransportContext);</w:t>
       </w:r>
       <w:r>
         <w:rPr>
@@ -3102,7 +2660,6 @@
         <w:br/>
         <w:t xml:space="preserve">        </w:t>
       </w:r>
-      <w:proofErr w:type="spellStart"/>
       <w:r>
         <w:rPr>
           <w:rFonts w:ascii="Menlo" w:eastAsiaTheme="minorEastAsia" w:hAnsi="Menlo" w:cs="Menlo"/>
@@ -3113,9 +2670,73 @@
           <w:szCs w:val="18"/>
           <w:lang w:val="en-GB" w:eastAsia="en-GB"/>
         </w:rPr>
-        <w:t>commCentral</w:t>
-      </w:r>
-      <w:proofErr w:type="spellEnd"/>
+        <w:t xml:space="preserve">commCentral </w:t>
+      </w:r>
+      <w:r>
+        <w:rPr>
+          <w:rFonts w:ascii="Menlo" w:eastAsiaTheme="minorEastAsia" w:hAnsi="Menlo" w:cs="Menlo"/>
+          <w:color w:val="000000"/>
+          <w:sz w:val="18"/>
+          <w:szCs w:val="18"/>
+          <w:lang w:val="en-GB" w:eastAsia="en-GB"/>
+        </w:rPr>
+        <w:t xml:space="preserve">=  </w:t>
+      </w:r>
+      <w:r>
+        <w:rPr>
+          <w:rFonts w:ascii="Menlo" w:eastAsiaTheme="minorEastAsia" w:hAnsi="Menlo" w:cs="Menlo"/>
+          <w:b/>
+          <w:bCs/>
+          <w:color w:val="000080"/>
+          <w:sz w:val="18"/>
+          <w:szCs w:val="18"/>
+          <w:lang w:val="en-GB" w:eastAsia="en-GB"/>
+        </w:rPr>
+        <w:t xml:space="preserve">new </w:t>
+      </w:r>
+      <w:r>
+        <w:rPr>
+          <w:rFonts w:ascii="Menlo" w:eastAsiaTheme="minorEastAsia" w:hAnsi="Menlo" w:cs="Menlo"/>
+          <w:color w:val="000000"/>
+          <w:sz w:val="18"/>
+          <w:szCs w:val="18"/>
+          <w:lang w:val="en-GB" w:eastAsia="en-GB"/>
+        </w:rPr>
+        <w:t>CommCentral(fact</w:t>
+      </w:r>
+      <w:r>
+        <w:rPr>
+          <w:rFonts w:ascii="Menlo" w:eastAsiaTheme="minorEastAsia" w:hAnsi="Menlo" w:cs="Menlo"/>
+          <w:color w:val="000000"/>
+          <w:sz w:val="18"/>
+          <w:szCs w:val="18"/>
+          <w:lang w:val="en-GB" w:eastAsia="en-GB"/>
+        </w:rPr>
+        <w:t>ory, lanTransportContext);</w:t>
+      </w:r>
+      <w:r>
+        <w:rPr>
+          <w:rFonts w:ascii="Menlo" w:eastAsiaTheme="minorEastAsia" w:hAnsi="Menlo" w:cs="Menlo"/>
+          <w:color w:val="000000"/>
+          <w:sz w:val="18"/>
+          <w:szCs w:val="18"/>
+          <w:lang w:val="en-GB" w:eastAsia="en-GB"/>
+        </w:rPr>
+        <w:br/>
+        <w:t xml:space="preserve">    </w:t>
+      </w:r>
+      <w:r>
+        <w:rPr>
+          <w:rFonts w:ascii="Menlo" w:eastAsiaTheme="minorEastAsia" w:hAnsi="Menlo" w:cs="Menlo"/>
+          <w:b/>
+          <w:bCs/>
+          <w:color w:val="000080"/>
+          <w:sz w:val="18"/>
+          <w:szCs w:val="18"/>
+          <w:lang w:val="en-GB" w:eastAsia="en-GB"/>
+        </w:rPr>
+        <w:t xml:space="preserve">return </w:t>
+      </w:r>
       <w:r>
         <w:rPr>
           <w:rFonts w:ascii="Menlo" w:eastAsiaTheme="minorEastAsia" w:hAnsi="Menlo" w:cs="Menlo"/>
@@ -3126,121 +2747,8 @@
           <w:szCs w:val="18"/>
           <w:lang w:val="en-GB" w:eastAsia="en-GB"/>
         </w:rPr>
-        <w:t xml:space="preserve"> </w:t>
-      </w:r>
-      <w:r>
-        <w:rPr>
-          <w:rFonts w:ascii="Menlo" w:eastAsiaTheme="minorEastAsia" w:hAnsi="Menlo" w:cs="Menlo"/>
-          <w:color w:val="000000"/>
-          <w:sz w:val="18"/>
-          <w:szCs w:val="18"/>
-          <w:lang w:val="en-GB" w:eastAsia="en-GB"/>
-        </w:rPr>
-        <w:t xml:space="preserve">=  </w:t>
-      </w:r>
-      <w:r>
-        <w:rPr>
-          <w:rFonts w:ascii="Menlo" w:eastAsiaTheme="minorEastAsia" w:hAnsi="Menlo" w:cs="Menlo"/>
-          <w:b/>
-          <w:bCs/>
-          <w:color w:val="000080"/>
-          <w:sz w:val="18"/>
-          <w:szCs w:val="18"/>
-          <w:lang w:val="en-GB" w:eastAsia="en-GB"/>
-        </w:rPr>
-        <w:t xml:space="preserve">new </w:t>
-      </w:r>
-      <w:proofErr w:type="spellStart"/>
-      <w:r>
-        <w:rPr>
-          <w:rFonts w:ascii="Menlo" w:eastAsiaTheme="minorEastAsia" w:hAnsi="Menlo" w:cs="Menlo"/>
-          <w:color w:val="000000"/>
-          <w:sz w:val="18"/>
-          <w:szCs w:val="18"/>
-          <w:lang w:val="en-GB" w:eastAsia="en-GB"/>
-        </w:rPr>
-        <w:t>CommCentral</w:t>
-      </w:r>
-      <w:proofErr w:type="spellEnd"/>
-      <w:r>
-        <w:rPr>
-          <w:rFonts w:ascii="Menlo" w:eastAsiaTheme="minorEastAsia" w:hAnsi="Menlo" w:cs="Menlo"/>
-          <w:color w:val="000000"/>
-          <w:sz w:val="18"/>
-          <w:szCs w:val="18"/>
-          <w:lang w:val="en-GB" w:eastAsia="en-GB"/>
-        </w:rPr>
-        <w:t>(fact</w:t>
-      </w:r>
-      <w:r>
-        <w:rPr>
-          <w:rFonts w:ascii="Menlo" w:eastAsiaTheme="minorEastAsia" w:hAnsi="Menlo" w:cs="Menlo"/>
-          <w:color w:val="000000"/>
-          <w:sz w:val="18"/>
-          <w:szCs w:val="18"/>
-          <w:lang w:val="en-GB" w:eastAsia="en-GB"/>
-        </w:rPr>
-        <w:t xml:space="preserve">ory, </w:t>
-      </w:r>
-      <w:proofErr w:type="spellStart"/>
-      <w:r>
-        <w:rPr>
-          <w:rFonts w:ascii="Menlo" w:eastAsiaTheme="minorEastAsia" w:hAnsi="Menlo" w:cs="Menlo"/>
-          <w:color w:val="000000"/>
-          <w:sz w:val="18"/>
-          <w:szCs w:val="18"/>
-          <w:lang w:val="en-GB" w:eastAsia="en-GB"/>
-        </w:rPr>
-        <w:t>lanTransportContext</w:t>
-      </w:r>
-      <w:proofErr w:type="spellEnd"/>
-      <w:r>
-        <w:rPr>
-          <w:rFonts w:ascii="Menlo" w:eastAsiaTheme="minorEastAsia" w:hAnsi="Menlo" w:cs="Menlo"/>
-          <w:color w:val="000000"/>
-          <w:sz w:val="18"/>
-          <w:szCs w:val="18"/>
-          <w:lang w:val="en-GB" w:eastAsia="en-GB"/>
-        </w:rPr>
-        <w:t>);</w:t>
-      </w:r>
-      <w:r>
-        <w:rPr>
-          <w:rFonts w:ascii="Menlo" w:eastAsiaTheme="minorEastAsia" w:hAnsi="Menlo" w:cs="Menlo"/>
-          <w:color w:val="000000"/>
-          <w:sz w:val="18"/>
-          <w:szCs w:val="18"/>
-          <w:lang w:val="en-GB" w:eastAsia="en-GB"/>
-        </w:rPr>
-        <w:br/>
-        <w:t xml:space="preserve">    </w:t>
-      </w:r>
-      <w:r>
-        <w:rPr>
-          <w:rFonts w:ascii="Menlo" w:eastAsiaTheme="minorEastAsia" w:hAnsi="Menlo" w:cs="Menlo"/>
-          <w:b/>
-          <w:bCs/>
-          <w:color w:val="000080"/>
-          <w:sz w:val="18"/>
-          <w:szCs w:val="18"/>
-          <w:lang w:val="en-GB" w:eastAsia="en-GB"/>
-        </w:rPr>
-        <w:t xml:space="preserve">return </w:t>
-      </w:r>
-      <w:proofErr w:type="spellStart"/>
-      <w:r>
-        <w:rPr>
-          <w:rFonts w:ascii="Menlo" w:eastAsiaTheme="minorEastAsia" w:hAnsi="Menlo" w:cs="Menlo"/>
-          <w:i/>
-          <w:iCs/>
-          <w:color w:val="660E7A"/>
-          <w:sz w:val="18"/>
-          <w:szCs w:val="18"/>
-          <w:lang w:val="en-GB" w:eastAsia="en-GB"/>
-        </w:rPr>
         <w:t>commCentral</w:t>
       </w:r>
-      <w:proofErr w:type="spellEnd"/>
       <w:r>
         <w:rPr>
           <w:rFonts w:ascii="Menlo" w:eastAsiaTheme="minorEastAsia" w:hAnsi="Menlo" w:cs="Menlo"/>
@@ -3319,7 +2827,6 @@
         </w:rPr>
         <w:t xml:space="preserve"> the </w:t>
       </w:r>
-      <w:proofErr w:type="spellStart"/>
       <w:r>
         <w:rPr>
           <w:rFonts w:cs="Arial"/>
@@ -3344,7 +2851,6 @@
         </w:rPr>
         <w:t>Map</w:t>
       </w:r>
-      <w:proofErr w:type="spellEnd"/>
       <w:r>
         <w:rPr>
           <w:rFonts w:cs="Arial"/>
@@ -3408,41 +2914,7 @@
           <w:szCs w:val="18"/>
           <w:lang w:val="en-GB" w:eastAsia="en-GB"/>
         </w:rPr>
-        <w:t xml:space="preserve">Map&lt;String, String&gt; </w:t>
-      </w:r>
-      <w:proofErr w:type="spellStart"/>
-      <w:proofErr w:type="gramStart"/>
-      <w:r>
-        <w:rPr>
-          <w:rFonts w:ascii="Menlo" w:eastAsiaTheme="minorEastAsia" w:hAnsi="Menlo" w:cs="Menlo"/>
-          <w:color w:val="000000"/>
-          <w:sz w:val="18"/>
-          <w:szCs w:val="18"/>
-          <w:lang w:val="en-GB" w:eastAsia="en-GB"/>
-        </w:rPr>
-        <w:t>createProductMap</w:t>
-      </w:r>
-      <w:proofErr w:type="spellEnd"/>
-      <w:r>
-        <w:rPr>
-          <w:rFonts w:ascii="Menlo" w:eastAsiaTheme="minorEastAsia" w:hAnsi="Menlo" w:cs="Menlo"/>
-          <w:color w:val="000000"/>
-          <w:sz w:val="18"/>
-          <w:szCs w:val="18"/>
-          <w:lang w:val="en-GB" w:eastAsia="en-GB"/>
-        </w:rPr>
-        <w:t>(</w:t>
-      </w:r>
-      <w:proofErr w:type="gramEnd"/>
-      <w:r>
-        <w:rPr>
-          <w:rFonts w:ascii="Menlo" w:eastAsiaTheme="minorEastAsia" w:hAnsi="Menlo" w:cs="Menlo"/>
-          <w:color w:val="000000"/>
-          <w:sz w:val="18"/>
-          <w:szCs w:val="18"/>
-          <w:lang w:val="en-GB" w:eastAsia="en-GB"/>
-        </w:rPr>
-        <w:t>) {</w:t>
+        <w:t>Map&lt;String, String&gt; createProductMap() {</w:t>
       </w:r>
       <w:r>
         <w:rPr>
@@ -3453,29 +2925,7 @@
           <w:lang w:val="en-GB" w:eastAsia="en-GB"/>
         </w:rPr>
         <w:br/>
-        <w:t xml:space="preserve">    Map&lt;String, String&gt; </w:t>
-      </w:r>
-      <w:proofErr w:type="spellStart"/>
-      <w:r>
-        <w:rPr>
-          <w:rFonts w:ascii="Menlo" w:eastAsiaTheme="minorEastAsia" w:hAnsi="Menlo" w:cs="Menlo"/>
-          <w:color w:val="000000"/>
-          <w:sz w:val="18"/>
-          <w:szCs w:val="18"/>
-          <w:lang w:val="en-GB" w:eastAsia="en-GB"/>
-        </w:rPr>
-        <w:t>productKeyMap</w:t>
-      </w:r>
-      <w:proofErr w:type="spellEnd"/>
-      <w:r>
-        <w:rPr>
-          <w:rFonts w:ascii="Menlo" w:eastAsiaTheme="minorEastAsia" w:hAnsi="Menlo" w:cs="Menlo"/>
-          <w:color w:val="000000"/>
-          <w:sz w:val="18"/>
-          <w:szCs w:val="18"/>
-          <w:lang w:val="en-GB" w:eastAsia="en-GB"/>
-        </w:rPr>
-        <w:t xml:space="preserve"> = </w:t>
+        <w:t xml:space="preserve">    Map&lt;String, String&gt; productKeyMap = </w:t>
       </w:r>
       <w:r>
         <w:rPr>
@@ -3489,27 +2939,15 @@
         </w:rPr>
         <w:t xml:space="preserve">new </w:t>
       </w:r>
-      <w:proofErr w:type="spellStart"/>
-      <w:r>
-        <w:rPr>
-          <w:rFonts w:ascii="Menlo" w:eastAsiaTheme="minorEastAsia" w:hAnsi="Menlo" w:cs="Menlo"/>
-          <w:color w:val="000000"/>
-          <w:sz w:val="18"/>
-          <w:szCs w:val="18"/>
-          <w:lang w:val="en-GB" w:eastAsia="en-GB"/>
-        </w:rPr>
-        <w:t>HashMap</w:t>
-      </w:r>
-      <w:proofErr w:type="spellEnd"/>
-      <w:r>
-        <w:rPr>
-          <w:rFonts w:ascii="Menlo" w:eastAsiaTheme="minorEastAsia" w:hAnsi="Menlo" w:cs="Menlo"/>
-          <w:color w:val="000000"/>
-          <w:sz w:val="18"/>
-          <w:szCs w:val="18"/>
-          <w:lang w:val="en-GB" w:eastAsia="en-GB"/>
-        </w:rPr>
-        <w:t>&lt;&gt;();</w:t>
+      <w:r>
+        <w:rPr>
+          <w:rFonts w:ascii="Menlo" w:eastAsiaTheme="minorEastAsia" w:hAnsi="Menlo" w:cs="Menlo"/>
+          <w:color w:val="000000"/>
+          <w:sz w:val="18"/>
+          <w:szCs w:val="18"/>
+          <w:lang w:val="en-GB" w:eastAsia="en-GB"/>
+        </w:rPr>
+        <w:t>HashMap&lt;&gt;();</w:t>
       </w:r>
       <w:r>
         <w:rPr>
@@ -3522,38 +2960,15 @@
         <w:br/>
         <w:t xml:space="preserve">    </w:t>
       </w:r>
-      <w:proofErr w:type="spellStart"/>
-      <w:r>
-        <w:rPr>
-          <w:rFonts w:ascii="Menlo" w:eastAsiaTheme="minorEastAsia" w:hAnsi="Menlo" w:cs="Menlo"/>
-          <w:color w:val="000000"/>
-          <w:sz w:val="18"/>
-          <w:szCs w:val="18"/>
-          <w:lang w:val="en-GB" w:eastAsia="en-GB"/>
-        </w:rPr>
-        <w:t>productKeyMap.put</w:t>
-      </w:r>
-      <w:proofErr w:type="spellEnd"/>
-      <w:r>
-        <w:rPr>
-          <w:rFonts w:ascii="Menlo" w:eastAsiaTheme="minorEastAsia" w:hAnsi="Menlo" w:cs="Menlo"/>
-          <w:color w:val="000000"/>
-          <w:sz w:val="18"/>
-          <w:szCs w:val="18"/>
-          <w:lang w:val="en-GB" w:eastAsia="en-GB"/>
-        </w:rPr>
-        <w:t>(</w:t>
-      </w:r>
-      <w:proofErr w:type="spellStart"/>
-      <w:r>
-        <w:rPr>
-          <w:rFonts w:ascii="Menlo" w:eastAsiaTheme="minorEastAsia" w:hAnsi="Menlo" w:cs="Menlo"/>
-          <w:color w:val="000000"/>
-          <w:sz w:val="18"/>
-          <w:szCs w:val="18"/>
-          <w:lang w:val="en-GB" w:eastAsia="en-GB"/>
-        </w:rPr>
-        <w:t>EWSInterface.</w:t>
+      <w:r>
+        <w:rPr>
+          <w:rFonts w:ascii="Menlo" w:eastAsiaTheme="minorEastAsia" w:hAnsi="Menlo" w:cs="Menlo"/>
+          <w:color w:val="000000"/>
+          <w:sz w:val="18"/>
+          <w:szCs w:val="18"/>
+          <w:lang w:val="en-GB" w:eastAsia="en-GB"/>
+        </w:rPr>
+        <w:t>productKeyMap.put(EWSInterface.</w:t>
       </w:r>
       <w:r>
         <w:rPr>
@@ -3569,60 +2984,15 @@
         </w:rPr>
         <w:t>PRODUCT_NAME</w:t>
       </w:r>
-      <w:proofErr w:type="spellEnd"/>
-      <w:r>
-        <w:rPr>
-          <w:rFonts w:ascii="Menlo" w:eastAsiaTheme="minorEastAsia" w:hAnsi="Menlo" w:cs="Menlo"/>
-          <w:color w:val="000000"/>
-          <w:sz w:val="18"/>
-          <w:szCs w:val="18"/>
-          <w:lang w:val="en-GB" w:eastAsia="en-GB"/>
-        </w:rPr>
-        <w:t xml:space="preserve">, </w:t>
-      </w:r>
-      <w:proofErr w:type="spellStart"/>
-      <w:r>
-        <w:rPr>
-          <w:rFonts w:ascii="Menlo" w:eastAsiaTheme="minorEastAsia" w:hAnsi="Menlo" w:cs="Menlo"/>
-          <w:color w:val="000000"/>
-          <w:sz w:val="18"/>
-          <w:szCs w:val="18"/>
-          <w:lang w:val="en-GB" w:eastAsia="en-GB"/>
-        </w:rPr>
-        <w:t>getString</w:t>
-      </w:r>
-      <w:proofErr w:type="spellEnd"/>
-      <w:r>
-        <w:rPr>
-          <w:rFonts w:ascii="Menlo" w:eastAsiaTheme="minorEastAsia" w:hAnsi="Menlo" w:cs="Menlo"/>
-          <w:color w:val="000000"/>
-          <w:sz w:val="18"/>
-          <w:szCs w:val="18"/>
-          <w:lang w:val="en-GB" w:eastAsia="en-GB"/>
-        </w:rPr>
-        <w:t>(</w:t>
-      </w:r>
-      <w:proofErr w:type="spellStart"/>
-      <w:r>
-        <w:rPr>
-          <w:rFonts w:ascii="Menlo" w:eastAsiaTheme="minorEastAsia" w:hAnsi="Menlo" w:cs="Menlo"/>
-          <w:color w:val="000000"/>
-          <w:sz w:val="18"/>
-          <w:szCs w:val="18"/>
-          <w:lang w:val="en-GB" w:eastAsia="en-GB"/>
-        </w:rPr>
-        <w:t>R.string</w:t>
-      </w:r>
-      <w:proofErr w:type="spellEnd"/>
-      <w:r>
-        <w:rPr>
-          <w:rFonts w:ascii="Menlo" w:eastAsiaTheme="minorEastAsia" w:hAnsi="Menlo" w:cs="Menlo"/>
-          <w:color w:val="000000"/>
-          <w:sz w:val="18"/>
-          <w:szCs w:val="18"/>
-          <w:lang w:val="en-GB" w:eastAsia="en-GB"/>
-        </w:rPr>
-        <w:t>.</w:t>
+      <w:r>
+        <w:rPr>
+          <w:rFonts w:ascii="Menlo" w:eastAsiaTheme="minorEastAsia" w:hAnsi="Menlo" w:cs="Menlo"/>
+          <w:color w:val="000000"/>
+          <w:sz w:val="18"/>
+          <w:szCs w:val="18"/>
+          <w:lang w:val="en-GB" w:eastAsia="en-GB"/>
+        </w:rPr>
+        <w:t>, getString(R.string.</w:t>
       </w:r>
       <w:r>
         <w:rPr>
@@ -3638,7 +3008,6 @@
         </w:rPr>
         <w:t xml:space="preserve"> </w:t>
       </w:r>
-      <w:proofErr w:type="spellStart"/>
       <w:r>
         <w:rPr>
           <w:rFonts w:ascii="Menlo" w:eastAsiaTheme="minorEastAsia" w:hAnsi="Menlo" w:cs="Menlo"/>
@@ -3653,7 +3022,6 @@
         </w:rPr>
         <w:t>device_name</w:t>
       </w:r>
-      <w:proofErr w:type="spellEnd"/>
       <w:r>
         <w:rPr>
           <w:rFonts w:ascii="Menlo" w:eastAsiaTheme="minorEastAsia" w:hAnsi="Menlo" w:cs="Menlo"/>
@@ -3687,27 +3055,15 @@
         </w:rPr>
         <w:t xml:space="preserve">return </w:t>
       </w:r>
-      <w:proofErr w:type="spellStart"/>
-      <w:r>
-        <w:rPr>
-          <w:rFonts w:ascii="Menlo" w:eastAsiaTheme="minorEastAsia" w:hAnsi="Menlo" w:cs="Menlo"/>
-          <w:color w:val="000000"/>
-          <w:sz w:val="18"/>
-          <w:szCs w:val="18"/>
-          <w:lang w:val="en-GB" w:eastAsia="en-GB"/>
-        </w:rPr>
-        <w:t>productKeyMap</w:t>
-      </w:r>
-      <w:proofErr w:type="spellEnd"/>
-      <w:r>
-        <w:rPr>
-          <w:rFonts w:ascii="Menlo" w:eastAsiaTheme="minorEastAsia" w:hAnsi="Menlo" w:cs="Menlo"/>
-          <w:color w:val="000000"/>
-          <w:sz w:val="18"/>
-          <w:szCs w:val="18"/>
-          <w:lang w:val="en-GB" w:eastAsia="en-GB"/>
-        </w:rPr>
-        <w:t>;</w:t>
+      <w:r>
+        <w:rPr>
+          <w:rFonts w:ascii="Menlo" w:eastAsiaTheme="minorEastAsia" w:hAnsi="Menlo" w:cs="Menlo"/>
+          <w:color w:val="000000"/>
+          <w:sz w:val="18"/>
+          <w:szCs w:val="18"/>
+          <w:lang w:val="en-GB" w:eastAsia="en-GB"/>
+        </w:rPr>
+        <w:t>productKeyMap;</w:t>
       </w:r>
       <w:r>
         <w:rPr>
@@ -3769,21 +3125,7 @@
         <w:rPr>
           <w:rFonts w:cs="Arial"/>
         </w:rPr>
-        <w:t xml:space="preserve">create the </w:t>
-      </w:r>
-      <w:proofErr w:type="spellStart"/>
-      <w:r>
-        <w:rPr>
-          <w:rFonts w:cs="Arial"/>
-        </w:rPr>
-        <w:t>ContentConfiguration</w:t>
-      </w:r>
-      <w:proofErr w:type="spellEnd"/>
-      <w:r>
-        <w:rPr>
-          <w:rFonts w:cs="Arial"/>
-        </w:rPr>
-        <w:t xml:space="preserve"> dependency</w:t>
+        <w:t>create the ContentConfiguration dependency</w:t>
       </w:r>
       <w:r>
         <w:rPr>
@@ -3800,19 +3142,11 @@
           <w:lang w:val="en-GB"/>
         </w:rPr>
       </w:pPr>
-      <w:proofErr w:type="spellStart"/>
       <w:r>
         <w:rPr>
           <w:lang w:val="en-GB"/>
         </w:rPr>
-        <w:t>ContentConfiguration</w:t>
-      </w:r>
-      <w:proofErr w:type="spellEnd"/>
-      <w:r>
-        <w:rPr>
-          <w:lang w:val="en-GB"/>
-        </w:rPr>
-        <w:t xml:space="preserve"> </w:t>
+        <w:t xml:space="preserve">ContentConfiguration </w:t>
       </w:r>
       <w:r>
         <w:rPr>
@@ -3869,14 +3203,12 @@
           <w:lang w:val="en-GB"/>
         </w:rPr>
       </w:pPr>
-      <w:proofErr w:type="spellStart"/>
       <w:r>
         <w:rPr>
           <w:lang w:val="en-GB"/>
         </w:rPr>
         <w:t>BaseContentConfiguration</w:t>
       </w:r>
-      <w:proofErr w:type="spellEnd"/>
     </w:p>
     <w:p>
       <w:pPr>
@@ -3889,14 +3221,12 @@
           <w:lang w:val="en-GB"/>
         </w:rPr>
       </w:pPr>
-      <w:proofErr w:type="spellStart"/>
       <w:r>
         <w:rPr>
           <w:lang w:val="en-GB"/>
         </w:rPr>
         <w:t>HappyFlowConfiguration</w:t>
       </w:r>
-      <w:proofErr w:type="spellEnd"/>
     </w:p>
     <w:p>
       <w:pPr>
@@ -3909,14 +3239,12 @@
           <w:lang w:val="en-GB"/>
         </w:rPr>
       </w:pPr>
-      <w:proofErr w:type="spellStart"/>
       <w:r>
         <w:rPr>
           <w:lang w:val="en-GB"/>
         </w:rPr>
         <w:t>TroubleShootingConfiguration</w:t>
       </w:r>
-      <w:proofErr w:type="spellEnd"/>
     </w:p>
     <w:p>
       <w:pPr>
@@ -3982,17 +3310,12 @@
       </w:pPr>
       <w:bookmarkStart w:id="27" w:name="_Toc500422423"/>
       <w:r>
-        <w:t xml:space="preserve">Creating </w:t>
-      </w:r>
-      <w:proofErr w:type="spellStart"/>
-      <w:r>
-        <w:t>Ua</w:t>
+        <w:t>Creating Ua</w:t>
       </w:r>
       <w:r>
         <w:t>ppDependencies</w:t>
       </w:r>
       <w:bookmarkEnd w:id="27"/>
-      <w:proofErr w:type="spellEnd"/>
     </w:p>
     <w:p>
       <w:pPr>
@@ -4005,41 +3328,13 @@
         <w:rPr>
           <w:lang w:val="en-GB"/>
         </w:rPr>
-        <w:t xml:space="preserve">The </w:t>
-      </w:r>
-      <w:proofErr w:type="spellStart"/>
+        <w:t>The Ua</w:t>
+      </w:r>
       <w:r>
         <w:rPr>
           <w:lang w:val="en-GB"/>
         </w:rPr>
-        <w:t>Ua</w:t>
-      </w:r>
-      <w:r>
-        <w:rPr>
-          <w:lang w:val="en-GB"/>
-        </w:rPr>
-        <w:t>ppDependencies</w:t>
-      </w:r>
-      <w:proofErr w:type="spellEnd"/>
-      <w:r>
-        <w:rPr>
-          <w:lang w:val="en-GB"/>
-        </w:rPr>
-        <w:t xml:space="preserve"> object contains all the dependencies needed by the </w:t>
-      </w:r>
-      <w:proofErr w:type="spellStart"/>
-      <w:r>
-        <w:rPr>
-          <w:lang w:val="en-GB"/>
-        </w:rPr>
-        <w:t>microApp</w:t>
-      </w:r>
-      <w:proofErr w:type="spellEnd"/>
-      <w:r>
-        <w:rPr>
-          <w:lang w:val="en-GB"/>
-        </w:rPr>
-        <w:t xml:space="preserve"> to be launched and can be created as follow:</w:t>
+        <w:t>ppDependencies object contains all the dependencies needed by the microApp to be launched and can be created as follow:</w:t>
       </w:r>
     </w:p>
     <w:p>
@@ -4104,9 +3399,8 @@
           <w:lang w:val="en-GB" w:eastAsia="en-GB"/>
         </w:rPr>
         <w:br/>
-        <w:t xml:space="preserve"> * create </w:t>
-      </w:r>
-      <w:proofErr w:type="spellStart"/>
+        <w:t xml:space="preserve"> * create uApp dependency from proposition for EWS microapp.</w:t>
+      </w:r>
       <w:r>
         <w:rPr>
           <w:rFonts w:ascii="Menlo" w:eastAsiaTheme="minorEastAsia" w:hAnsi="Menlo" w:cs="Menlo"/>
@@ -4117,85 +3411,8 @@
           <w:szCs w:val="18"/>
           <w:lang w:val="en-GB" w:eastAsia="en-GB"/>
         </w:rPr>
-        <w:t>uApp</w:t>
-      </w:r>
-      <w:proofErr w:type="spellEnd"/>
-      <w:r>
-        <w:rPr>
-          <w:rFonts w:ascii="Menlo" w:eastAsiaTheme="minorEastAsia" w:hAnsi="Menlo" w:cs="Menlo"/>
-          <w:i/>
-          <w:iCs/>
-          <w:color w:val="808080"/>
-          <w:sz w:val="18"/>
-          <w:szCs w:val="18"/>
-          <w:lang w:val="en-GB" w:eastAsia="en-GB"/>
-        </w:rPr>
-        <w:t xml:space="preserve"> dependency from proposition for EWS </w:t>
-      </w:r>
-      <w:proofErr w:type="spellStart"/>
-      <w:r>
-        <w:rPr>
-          <w:rFonts w:ascii="Menlo" w:eastAsiaTheme="minorEastAsia" w:hAnsi="Menlo" w:cs="Menlo"/>
-          <w:i/>
-          <w:iCs/>
-          <w:color w:val="808080"/>
-          <w:sz w:val="18"/>
-          <w:szCs w:val="18"/>
-          <w:lang w:val="en-GB" w:eastAsia="en-GB"/>
-        </w:rPr>
-        <w:t>microapp</w:t>
-      </w:r>
-      <w:proofErr w:type="spellEnd"/>
-      <w:r>
-        <w:rPr>
-          <w:rFonts w:ascii="Menlo" w:eastAsiaTheme="minorEastAsia" w:hAnsi="Menlo" w:cs="Menlo"/>
-          <w:i/>
-          <w:iCs/>
-          <w:color w:val="808080"/>
-          <w:sz w:val="18"/>
-          <w:szCs w:val="18"/>
-          <w:lang w:val="en-GB" w:eastAsia="en-GB"/>
-        </w:rPr>
-        <w:t>.</w:t>
-      </w:r>
-      <w:r>
-        <w:rPr>
-          <w:rFonts w:ascii="Menlo" w:eastAsiaTheme="minorEastAsia" w:hAnsi="Menlo" w:cs="Menlo"/>
-          <w:i/>
-          <w:iCs/>
-          <w:color w:val="808080"/>
-          <w:sz w:val="18"/>
-          <w:szCs w:val="18"/>
-          <w:lang w:val="en-GB" w:eastAsia="en-GB"/>
-        </w:rPr>
         <w:br/>
-        <w:t xml:space="preserve"> * </w:t>
-      </w:r>
-      <w:proofErr w:type="spellStart"/>
-      <w:r>
-        <w:rPr>
-          <w:rFonts w:ascii="Menlo" w:eastAsiaTheme="minorEastAsia" w:hAnsi="Menlo" w:cs="Menlo"/>
-          <w:i/>
-          <w:iCs/>
-          <w:color w:val="808080"/>
-          <w:sz w:val="18"/>
-          <w:szCs w:val="18"/>
-          <w:lang w:val="en-GB" w:eastAsia="en-GB"/>
-        </w:rPr>
-        <w:t>commCentral</w:t>
-      </w:r>
-      <w:proofErr w:type="spellEnd"/>
-      <w:r>
-        <w:rPr>
-          <w:rFonts w:ascii="Menlo" w:eastAsiaTheme="minorEastAsia" w:hAnsi="Menlo" w:cs="Menlo"/>
-          <w:i/>
-          <w:iCs/>
-          <w:color w:val="808080"/>
-          <w:sz w:val="18"/>
-          <w:szCs w:val="18"/>
-          <w:lang w:val="en-GB" w:eastAsia="en-GB"/>
-        </w:rPr>
-        <w:t xml:space="preserve"> should be created and passed from proposition.</w:t>
+        <w:t xml:space="preserve"> * commCentral should be created and passed from proposition.</w:t>
       </w:r>
       <w:r>
         <w:rPr>
@@ -4222,9 +3439,49 @@
           <w:szCs w:val="18"/>
           <w:lang w:val="en-GB" w:eastAsia="en-GB"/>
         </w:rPr>
-        <w:t>@</w:t>
-      </w:r>
-      <w:proofErr w:type="spellStart"/>
+        <w:t xml:space="preserve">@param </w:t>
+      </w:r>
+      <w:r>
+        <w:rPr>
+          <w:rFonts w:ascii="Menlo" w:eastAsiaTheme="minorEastAsia" w:hAnsi="Menlo" w:cs="Menlo"/>
+          <w:b/>
+          <w:bCs/>
+          <w:i/>
+          <w:iCs/>
+          <w:color w:val="3D3D3D"/>
+          <w:sz w:val="18"/>
+          <w:szCs w:val="18"/>
+          <w:lang w:val="en-GB" w:eastAsia="en-GB"/>
+        </w:rPr>
+        <w:t>appInfra</w:t>
+      </w:r>
+      <w:r>
+        <w:rPr>
+          <w:rFonts w:ascii="Menlo" w:eastAsiaTheme="minorEastAsia" w:hAnsi="Menlo" w:cs="Menlo"/>
+          <w:b/>
+          <w:bCs/>
+          <w:i/>
+          <w:iCs/>
+          <w:color w:val="3D3D3D"/>
+          <w:sz w:val="18"/>
+          <w:szCs w:val="18"/>
+          <w:lang w:val="en-GB" w:eastAsia="en-GB"/>
+        </w:rPr>
+        <w:br/>
+        <w:t xml:space="preserve"> </w:t>
+      </w:r>
+      <w:r>
+        <w:rPr>
+          <w:rFonts w:ascii="Menlo" w:eastAsiaTheme="minorEastAsia" w:hAnsi="Menlo" w:cs="Menlo"/>
+          <w:i/>
+          <w:iCs/>
+          <w:color w:val="808080"/>
+          <w:sz w:val="18"/>
+          <w:szCs w:val="18"/>
+          <w:lang w:val="en-GB" w:eastAsia="en-GB"/>
+        </w:rPr>
+        <w:t xml:space="preserve">* </w:t>
+      </w:r>
       <w:r>
         <w:rPr>
           <w:rFonts w:ascii="Menlo" w:eastAsiaTheme="minorEastAsia" w:hAnsi="Menlo" w:cs="Menlo"/>
@@ -4237,9 +3494,49 @@
           <w:szCs w:val="18"/>
           <w:lang w:val="en-GB" w:eastAsia="en-GB"/>
         </w:rPr>
-        <w:t>param</w:t>
-      </w:r>
-      <w:proofErr w:type="spellEnd"/>
+        <w:t xml:space="preserve">@param </w:t>
+      </w:r>
+      <w:r>
+        <w:rPr>
+          <w:rFonts w:ascii="Menlo" w:eastAsiaTheme="minorEastAsia" w:hAnsi="Menlo" w:cs="Menlo"/>
+          <w:b/>
+          <w:bCs/>
+          <w:i/>
+          <w:iCs/>
+          <w:color w:val="3D3D3D"/>
+          <w:sz w:val="18"/>
+          <w:szCs w:val="18"/>
+          <w:lang w:val="en-GB" w:eastAsia="en-GB"/>
+        </w:rPr>
+        <w:t>productKeyMap</w:t>
+      </w:r>
+      <w:r>
+        <w:rPr>
+          <w:rFonts w:ascii="Menlo" w:eastAsiaTheme="minorEastAsia" w:hAnsi="Menlo" w:cs="Menlo"/>
+          <w:b/>
+          <w:bCs/>
+          <w:i/>
+          <w:iCs/>
+          <w:color w:val="3D3D3D"/>
+          <w:sz w:val="18"/>
+          <w:szCs w:val="18"/>
+          <w:lang w:val="en-GB" w:eastAsia="en-GB"/>
+        </w:rPr>
+        <w:br/>
+        <w:t xml:space="preserve"> </w:t>
+      </w:r>
+      <w:r>
+        <w:rPr>
+          <w:rFonts w:ascii="Menlo" w:eastAsiaTheme="minorEastAsia" w:hAnsi="Menlo" w:cs="Menlo"/>
+          <w:i/>
+          <w:iCs/>
+          <w:color w:val="808080"/>
+          <w:sz w:val="18"/>
+          <w:szCs w:val="18"/>
+          <w:lang w:val="en-GB" w:eastAsia="en-GB"/>
+        </w:rPr>
+        <w:t xml:space="preserve">* </w:t>
+      </w:r>
       <w:r>
         <w:rPr>
           <w:rFonts w:ascii="Menlo" w:eastAsiaTheme="minorEastAsia" w:hAnsi="Menlo" w:cs="Menlo"/>
@@ -4252,50 +3549,7 @@
           <w:szCs w:val="18"/>
           <w:lang w:val="en-GB" w:eastAsia="en-GB"/>
         </w:rPr>
-        <w:t xml:space="preserve"> </w:t>
-      </w:r>
-      <w:proofErr w:type="spellStart"/>
-      <w:r>
-        <w:rPr>
-          <w:rFonts w:ascii="Menlo" w:eastAsiaTheme="minorEastAsia" w:hAnsi="Menlo" w:cs="Menlo"/>
-          <w:b/>
-          <w:bCs/>
-          <w:i/>
-          <w:iCs/>
-          <w:color w:val="3D3D3D"/>
-          <w:sz w:val="18"/>
-          <w:szCs w:val="18"/>
-          <w:lang w:val="en-GB" w:eastAsia="en-GB"/>
-        </w:rPr>
-        <w:t>appInfra</w:t>
-      </w:r>
-      <w:proofErr w:type="spellEnd"/>
-      <w:r>
-        <w:rPr>
-          <w:rFonts w:ascii="Menlo" w:eastAsiaTheme="minorEastAsia" w:hAnsi="Menlo" w:cs="Menlo"/>
-          <w:b/>
-          <w:bCs/>
-          <w:i/>
-          <w:iCs/>
-          <w:color w:val="3D3D3D"/>
-          <w:sz w:val="18"/>
-          <w:szCs w:val="18"/>
-          <w:lang w:val="en-GB" w:eastAsia="en-GB"/>
-        </w:rPr>
-        <w:br/>
-        <w:t xml:space="preserve"> </w:t>
-      </w:r>
-      <w:r>
-        <w:rPr>
-          <w:rFonts w:ascii="Menlo" w:eastAsiaTheme="minorEastAsia" w:hAnsi="Menlo" w:cs="Menlo"/>
-          <w:i/>
-          <w:iCs/>
-          <w:color w:val="808080"/>
-          <w:sz w:val="18"/>
-          <w:szCs w:val="18"/>
-          <w:lang w:val="en-GB" w:eastAsia="en-GB"/>
-        </w:rPr>
-        <w:t xml:space="preserve">* </w:t>
+        <w:t>@return</w:t>
       </w:r>
       <w:r>
         <w:rPr>
@@ -4309,14 +3563,12 @@
           <w:szCs w:val="18"/>
           <w:lang w:val="en-GB" w:eastAsia="en-GB"/>
         </w:rPr>
-        <w:t>@</w:t>
-      </w:r>
-      <w:proofErr w:type="spellStart"/>
-      <w:r>
-        <w:rPr>
-          <w:rFonts w:ascii="Menlo" w:eastAsiaTheme="minorEastAsia" w:hAnsi="Menlo" w:cs="Menlo"/>
-          <w:b/>
-          <w:bCs/>
+        <w:br/>
+        <w:t xml:space="preserve"> </w:t>
+      </w:r>
+      <w:r>
+        <w:rPr>
+          <w:rFonts w:ascii="Menlo" w:eastAsiaTheme="minorEastAsia" w:hAnsi="Menlo" w:cs="Menlo"/>
           <w:i/>
           <w:iCs/>
           <w:color w:val="808080"/>
@@ -4324,14 +3576,11 @@
           <w:szCs w:val="18"/>
           <w:lang w:val="en-GB" w:eastAsia="en-GB"/>
         </w:rPr>
-        <w:t>param</w:t>
-      </w:r>
-      <w:proofErr w:type="spellEnd"/>
-      <w:r>
-        <w:rPr>
-          <w:rFonts w:ascii="Menlo" w:eastAsiaTheme="minorEastAsia" w:hAnsi="Menlo" w:cs="Menlo"/>
-          <w:b/>
-          <w:bCs/>
+        <w:t>*/</w:t>
+      </w:r>
+      <w:r>
+        <w:rPr>
+          <w:rFonts w:ascii="Menlo" w:eastAsiaTheme="minorEastAsia" w:hAnsi="Menlo" w:cs="Menlo"/>
           <w:i/>
           <w:iCs/>
           <w:color w:val="808080"/>
@@ -4339,103 +3588,7 @@
           <w:szCs w:val="18"/>
           <w:lang w:val="en-GB" w:eastAsia="en-GB"/>
         </w:rPr>
-        <w:t xml:space="preserve"> </w:t>
-      </w:r>
-      <w:proofErr w:type="spellStart"/>
-      <w:r>
-        <w:rPr>
-          <w:rFonts w:ascii="Menlo" w:eastAsiaTheme="minorEastAsia" w:hAnsi="Menlo" w:cs="Menlo"/>
-          <w:b/>
-          <w:bCs/>
-          <w:i/>
-          <w:iCs/>
-          <w:color w:val="3D3D3D"/>
-          <w:sz w:val="18"/>
-          <w:szCs w:val="18"/>
-          <w:lang w:val="en-GB" w:eastAsia="en-GB"/>
-        </w:rPr>
-        <w:t>productKeyMap</w:t>
-      </w:r>
-      <w:proofErr w:type="spellEnd"/>
-      <w:r>
-        <w:rPr>
-          <w:rFonts w:ascii="Menlo" w:eastAsiaTheme="minorEastAsia" w:hAnsi="Menlo" w:cs="Menlo"/>
-          <w:b/>
-          <w:bCs/>
-          <w:i/>
-          <w:iCs/>
-          <w:color w:val="3D3D3D"/>
-          <w:sz w:val="18"/>
-          <w:szCs w:val="18"/>
-          <w:lang w:val="en-GB" w:eastAsia="en-GB"/>
-        </w:rPr>
         <w:br/>
-        <w:t xml:space="preserve"> </w:t>
-      </w:r>
-      <w:r>
-        <w:rPr>
-          <w:rFonts w:ascii="Menlo" w:eastAsiaTheme="minorEastAsia" w:hAnsi="Menlo" w:cs="Menlo"/>
-          <w:i/>
-          <w:iCs/>
-          <w:color w:val="808080"/>
-          <w:sz w:val="18"/>
-          <w:szCs w:val="18"/>
-          <w:lang w:val="en-GB" w:eastAsia="en-GB"/>
-        </w:rPr>
-        <w:t xml:space="preserve">* </w:t>
-      </w:r>
-      <w:r>
-        <w:rPr>
-          <w:rFonts w:ascii="Menlo" w:eastAsiaTheme="minorEastAsia" w:hAnsi="Menlo" w:cs="Menlo"/>
-          <w:b/>
-          <w:bCs/>
-          <w:i/>
-          <w:iCs/>
-          <w:color w:val="808080"/>
-          <w:sz w:val="18"/>
-          <w:szCs w:val="18"/>
-          <w:lang w:val="en-GB" w:eastAsia="en-GB"/>
-        </w:rPr>
-        <w:t>@return</w:t>
-      </w:r>
-      <w:r>
-        <w:rPr>
-          <w:rFonts w:ascii="Menlo" w:eastAsiaTheme="minorEastAsia" w:hAnsi="Menlo" w:cs="Menlo"/>
-          <w:b/>
-          <w:bCs/>
-          <w:i/>
-          <w:iCs/>
-          <w:color w:val="808080"/>
-          <w:sz w:val="18"/>
-          <w:szCs w:val="18"/>
-          <w:lang w:val="en-GB" w:eastAsia="en-GB"/>
-        </w:rPr>
-        <w:br/>
-        <w:t xml:space="preserve"> </w:t>
-      </w:r>
-      <w:r>
-        <w:rPr>
-          <w:rFonts w:ascii="Menlo" w:eastAsiaTheme="minorEastAsia" w:hAnsi="Menlo" w:cs="Menlo"/>
-          <w:i/>
-          <w:iCs/>
-          <w:color w:val="808080"/>
-          <w:sz w:val="18"/>
-          <w:szCs w:val="18"/>
-          <w:lang w:val="en-GB" w:eastAsia="en-GB"/>
-        </w:rPr>
-        <w:t>*/</w:t>
-      </w:r>
-      <w:r>
-        <w:rPr>
-          <w:rFonts w:ascii="Menlo" w:eastAsiaTheme="minorEastAsia" w:hAnsi="Menlo" w:cs="Menlo"/>
-          <w:i/>
-          <w:iCs/>
-          <w:color w:val="808080"/>
-          <w:sz w:val="18"/>
-          <w:szCs w:val="18"/>
-          <w:lang w:val="en-GB" w:eastAsia="en-GB"/>
-        </w:rPr>
-        <w:br/>
       </w:r>
       <w:r>
         <w:rPr>
@@ -4445,20 +3598,8 @@
           <w:szCs w:val="18"/>
           <w:lang w:val="en-GB" w:eastAsia="en-GB"/>
         </w:rPr>
-        <w:t>@</w:t>
-      </w:r>
-      <w:proofErr w:type="spellStart"/>
-      <w:r>
-        <w:rPr>
-          <w:rFonts w:ascii="Menlo" w:eastAsiaTheme="minorEastAsia" w:hAnsi="Menlo" w:cs="Menlo"/>
-          <w:color w:val="808000"/>
-          <w:sz w:val="18"/>
-          <w:szCs w:val="18"/>
-          <w:lang w:val="en-GB" w:eastAsia="en-GB"/>
-        </w:rPr>
-        <w:t>NonNull</w:t>
-      </w:r>
-      <w:proofErr w:type="spellEnd"/>
+        <w:t>@NonNull</w:t>
+      </w:r>
       <w:r>
         <w:rPr>
           <w:rFonts w:ascii="Menlo" w:eastAsiaTheme="minorEastAsia" w:hAnsi="Menlo" w:cs="Menlo"/>
@@ -4481,49 +3622,15 @@
         </w:rPr>
         <w:t xml:space="preserve">private </w:t>
       </w:r>
-      <w:proofErr w:type="spellStart"/>
-      <w:r>
-        <w:rPr>
-          <w:rFonts w:ascii="Menlo" w:eastAsiaTheme="minorEastAsia" w:hAnsi="Menlo" w:cs="Menlo"/>
-          <w:color w:val="000000"/>
-          <w:sz w:val="18"/>
-          <w:szCs w:val="18"/>
-          <w:lang w:val="en-GB" w:eastAsia="en-GB"/>
-        </w:rPr>
-        <w:t>UappDependencies</w:t>
-      </w:r>
-      <w:proofErr w:type="spellEnd"/>
-      <w:r>
-        <w:rPr>
-          <w:rFonts w:ascii="Menlo" w:eastAsiaTheme="minorEastAsia" w:hAnsi="Menlo" w:cs="Menlo"/>
-          <w:color w:val="000000"/>
-          <w:sz w:val="18"/>
-          <w:szCs w:val="18"/>
-          <w:lang w:val="en-GB" w:eastAsia="en-GB"/>
-        </w:rPr>
-        <w:t xml:space="preserve"> </w:t>
-      </w:r>
-      <w:proofErr w:type="spellStart"/>
-      <w:r>
-        <w:rPr>
-          <w:rFonts w:ascii="Menlo" w:eastAsiaTheme="minorEastAsia" w:hAnsi="Menlo" w:cs="Menlo"/>
-          <w:color w:val="000000"/>
-          <w:sz w:val="18"/>
-          <w:szCs w:val="18"/>
-          <w:lang w:val="en-GB" w:eastAsia="en-GB"/>
-        </w:rPr>
-        <w:t>createUappDependencies</w:t>
-      </w:r>
-      <w:proofErr w:type="spellEnd"/>
-      <w:r>
-        <w:rPr>
-          <w:rFonts w:ascii="Menlo" w:eastAsiaTheme="minorEastAsia" w:hAnsi="Menlo" w:cs="Menlo"/>
-          <w:color w:val="000000"/>
-          <w:sz w:val="18"/>
-          <w:szCs w:val="18"/>
-          <w:lang w:val="en-GB" w:eastAsia="en-GB"/>
-        </w:rPr>
-        <w:t>(</w:t>
+      <w:r>
+        <w:rPr>
+          <w:rFonts w:ascii="Menlo" w:eastAsiaTheme="minorEastAsia" w:hAnsi="Menlo" w:cs="Menlo"/>
+          <w:color w:val="000000"/>
+          <w:sz w:val="18"/>
+          <w:szCs w:val="18"/>
+          <w:lang w:val="en-GB" w:eastAsia="en-GB"/>
+        </w:rPr>
+        <w:t>UappDependencies createUappDependencies(</w:t>
       </w:r>
       <w:r>
         <w:rPr>
@@ -4537,49 +3644,15 @@
         </w:rPr>
         <w:t xml:space="preserve">final </w:t>
       </w:r>
-      <w:proofErr w:type="spellStart"/>
-      <w:r>
-        <w:rPr>
-          <w:rFonts w:ascii="Menlo" w:eastAsiaTheme="minorEastAsia" w:hAnsi="Menlo" w:cs="Menlo"/>
-          <w:color w:val="000000"/>
-          <w:sz w:val="18"/>
-          <w:szCs w:val="18"/>
-          <w:lang w:val="en-GB" w:eastAsia="en-GB"/>
-        </w:rPr>
-        <w:t>AppInfraInterface</w:t>
-      </w:r>
-      <w:proofErr w:type="spellEnd"/>
-      <w:r>
-        <w:rPr>
-          <w:rFonts w:ascii="Menlo" w:eastAsiaTheme="minorEastAsia" w:hAnsi="Menlo" w:cs="Menlo"/>
-          <w:color w:val="000000"/>
-          <w:sz w:val="18"/>
-          <w:szCs w:val="18"/>
-          <w:lang w:val="en-GB" w:eastAsia="en-GB"/>
-        </w:rPr>
-        <w:t xml:space="preserve"> </w:t>
-      </w:r>
-      <w:proofErr w:type="spellStart"/>
-      <w:r>
-        <w:rPr>
-          <w:rFonts w:ascii="Menlo" w:eastAsiaTheme="minorEastAsia" w:hAnsi="Menlo" w:cs="Menlo"/>
-          <w:color w:val="000000"/>
-          <w:sz w:val="18"/>
-          <w:szCs w:val="18"/>
-          <w:lang w:val="en-GB" w:eastAsia="en-GB"/>
-        </w:rPr>
-        <w:t>appInfra</w:t>
-      </w:r>
-      <w:proofErr w:type="spellEnd"/>
-      <w:r>
-        <w:rPr>
-          <w:rFonts w:ascii="Menlo" w:eastAsiaTheme="minorEastAsia" w:hAnsi="Menlo" w:cs="Menlo"/>
-          <w:color w:val="000000"/>
-          <w:sz w:val="18"/>
-          <w:szCs w:val="18"/>
-          <w:lang w:val="en-GB" w:eastAsia="en-GB"/>
-        </w:rPr>
-        <w:t>,</w:t>
+      <w:r>
+        <w:rPr>
+          <w:rFonts w:ascii="Menlo" w:eastAsiaTheme="minorEastAsia" w:hAnsi="Menlo" w:cs="Menlo"/>
+          <w:color w:val="000000"/>
+          <w:sz w:val="18"/>
+          <w:szCs w:val="18"/>
+          <w:lang w:val="en-GB" w:eastAsia="en-GB"/>
+        </w:rPr>
+        <w:t>AppInfraInterface appInfra,</w:t>
       </w:r>
       <w:r>
         <w:rPr>
@@ -4590,29 +3663,7 @@
           <w:lang w:val="en-GB" w:eastAsia="en-GB"/>
         </w:rPr>
         <w:br/>
-        <w:t xml:space="preserve">                                                Map&lt;String, String&gt; </w:t>
-      </w:r>
-      <w:proofErr w:type="spellStart"/>
-      <w:r>
-        <w:rPr>
-          <w:rFonts w:ascii="Menlo" w:eastAsiaTheme="minorEastAsia" w:hAnsi="Menlo" w:cs="Menlo"/>
-          <w:color w:val="000000"/>
-          <w:sz w:val="18"/>
-          <w:szCs w:val="18"/>
-          <w:lang w:val="en-GB" w:eastAsia="en-GB"/>
-        </w:rPr>
-        <w:t>productKeyMap</w:t>
-      </w:r>
-      <w:proofErr w:type="spellEnd"/>
-      <w:r>
-        <w:rPr>
-          <w:rFonts w:ascii="Menlo" w:eastAsiaTheme="minorEastAsia" w:hAnsi="Menlo" w:cs="Menlo"/>
-          <w:color w:val="000000"/>
-          <w:sz w:val="18"/>
-          <w:szCs w:val="18"/>
-          <w:lang w:val="en-GB" w:eastAsia="en-GB"/>
-        </w:rPr>
-        <w:t>) {</w:t>
+        <w:t xml:space="preserve">                                                Map&lt;String, String&gt; productKeyMap) {</w:t>
       </w:r>
       <w:r>
         <w:rPr>
@@ -4637,71 +3688,15 @@
         </w:rPr>
         <w:t xml:space="preserve">return new </w:t>
       </w:r>
-      <w:proofErr w:type="spellStart"/>
-      <w:r>
-        <w:rPr>
-          <w:rFonts w:ascii="Menlo" w:eastAsiaTheme="minorEastAsia" w:hAnsi="Menlo" w:cs="Menlo"/>
-          <w:color w:val="000000"/>
-          <w:sz w:val="18"/>
-          <w:szCs w:val="18"/>
-          <w:lang w:val="en-GB" w:eastAsia="en-GB"/>
-        </w:rPr>
-        <w:t>EWSDependencies</w:t>
-      </w:r>
-      <w:proofErr w:type="spellEnd"/>
-      <w:r>
-        <w:rPr>
-          <w:rFonts w:ascii="Menlo" w:eastAsiaTheme="minorEastAsia" w:hAnsi="Menlo" w:cs="Menlo"/>
-          <w:color w:val="000000"/>
-          <w:sz w:val="18"/>
-          <w:szCs w:val="18"/>
-          <w:lang w:val="en-GB" w:eastAsia="en-GB"/>
-        </w:rPr>
-        <w:t>(</w:t>
-      </w:r>
-      <w:proofErr w:type="spellStart"/>
-      <w:r>
-        <w:rPr>
-          <w:rFonts w:ascii="Menlo" w:eastAsiaTheme="minorEastAsia" w:hAnsi="Menlo" w:cs="Menlo"/>
-          <w:color w:val="000000"/>
-          <w:sz w:val="18"/>
-          <w:szCs w:val="18"/>
-          <w:lang w:val="en-GB" w:eastAsia="en-GB"/>
-        </w:rPr>
-        <w:t>appInfra</w:t>
-      </w:r>
-      <w:proofErr w:type="spellEnd"/>
-      <w:r>
-        <w:rPr>
-          <w:rFonts w:ascii="Menlo" w:eastAsiaTheme="minorEastAsia" w:hAnsi="Menlo" w:cs="Menlo"/>
-          <w:color w:val="000000"/>
-          <w:sz w:val="18"/>
-          <w:szCs w:val="18"/>
-          <w:lang w:val="en-GB" w:eastAsia="en-GB"/>
-        </w:rPr>
-        <w:t xml:space="preserve">, </w:t>
-      </w:r>
-      <w:proofErr w:type="spellStart"/>
-      <w:r>
-        <w:rPr>
-          <w:rFonts w:ascii="Menlo" w:eastAsiaTheme="minorEastAsia" w:hAnsi="Menlo" w:cs="Menlo"/>
-          <w:color w:val="000000"/>
-          <w:sz w:val="18"/>
-          <w:szCs w:val="18"/>
-          <w:lang w:val="en-GB" w:eastAsia="en-GB"/>
-        </w:rPr>
-        <w:t>productKeyMap</w:t>
-      </w:r>
-      <w:proofErr w:type="spellEnd"/>
-      <w:r>
-        <w:rPr>
-          <w:rFonts w:ascii="Menlo" w:eastAsiaTheme="minorEastAsia" w:hAnsi="Menlo" w:cs="Menlo"/>
-          <w:color w:val="000000"/>
-          <w:sz w:val="18"/>
-          <w:szCs w:val="18"/>
-          <w:lang w:val="en-GB" w:eastAsia="en-GB"/>
-        </w:rPr>
-        <w:t>,</w:t>
+      <w:r>
+        <w:rPr>
+          <w:rFonts w:ascii="Menlo" w:eastAsiaTheme="minorEastAsia" w:hAnsi="Menlo" w:cs="Menlo"/>
+          <w:color w:val="000000"/>
+          <w:sz w:val="18"/>
+          <w:szCs w:val="18"/>
+          <w:lang w:val="en-GB" w:eastAsia="en-GB"/>
+        </w:rPr>
+        <w:t>EWSDependencies(appInfra, productKeyMap,</w:t>
       </w:r>
       <w:r>
         <w:rPr>
@@ -4726,49 +3721,15 @@
         </w:rPr>
         <w:t xml:space="preserve">new </w:t>
       </w:r>
-      <w:proofErr w:type="spellStart"/>
-      <w:r>
-        <w:rPr>
-          <w:rFonts w:ascii="Menlo" w:eastAsiaTheme="minorEastAsia" w:hAnsi="Menlo" w:cs="Menlo"/>
-          <w:color w:val="000000"/>
-          <w:sz w:val="18"/>
-          <w:szCs w:val="18"/>
-          <w:lang w:val="en-GB" w:eastAsia="en-GB"/>
-        </w:rPr>
-        <w:t>ContentConfiguration</w:t>
-      </w:r>
-      <w:proofErr w:type="spellEnd"/>
-      <w:r>
-        <w:rPr>
-          <w:rFonts w:ascii="Menlo" w:eastAsiaTheme="minorEastAsia" w:hAnsi="Menlo" w:cs="Menlo"/>
-          <w:color w:val="000000"/>
-          <w:sz w:val="18"/>
-          <w:szCs w:val="18"/>
-          <w:lang w:val="en-GB" w:eastAsia="en-GB"/>
-        </w:rPr>
-        <w:t>(</w:t>
-      </w:r>
-      <w:proofErr w:type="spellStart"/>
-      <w:r>
-        <w:rPr>
-          <w:rFonts w:ascii="Menlo" w:eastAsiaTheme="minorEastAsia" w:hAnsi="Menlo" w:cs="Menlo"/>
-          <w:color w:val="000000"/>
-          <w:sz w:val="18"/>
-          <w:szCs w:val="18"/>
-          <w:lang w:val="en-GB" w:eastAsia="en-GB"/>
-        </w:rPr>
-        <w:t>createBaseContentConfiguration</w:t>
-      </w:r>
-      <w:proofErr w:type="spellEnd"/>
-      <w:r>
-        <w:rPr>
-          <w:rFonts w:ascii="Menlo" w:eastAsiaTheme="minorEastAsia" w:hAnsi="Menlo" w:cs="Menlo"/>
-          <w:color w:val="000000"/>
-          <w:sz w:val="18"/>
-          <w:szCs w:val="18"/>
-          <w:lang w:val="en-GB" w:eastAsia="en-GB"/>
-        </w:rPr>
-        <w:t>(),</w:t>
+      <w:r>
+        <w:rPr>
+          <w:rFonts w:ascii="Menlo" w:eastAsiaTheme="minorEastAsia" w:hAnsi="Menlo" w:cs="Menlo"/>
+          <w:color w:val="000000"/>
+          <w:sz w:val="18"/>
+          <w:szCs w:val="18"/>
+          <w:lang w:val="en-GB" w:eastAsia="en-GB"/>
+        </w:rPr>
+        <w:t>ContentConfiguration(createBaseContentConfiguration(),</w:t>
       </w:r>
       <w:r>
         <w:rPr>
@@ -4779,29 +3740,7 @@
           <w:lang w:val="en-GB" w:eastAsia="en-GB"/>
         </w:rPr>
         <w:br/>
-        <w:t xml:space="preserve">                    </w:t>
-      </w:r>
-      <w:proofErr w:type="spellStart"/>
-      <w:r>
-        <w:rPr>
-          <w:rFonts w:ascii="Menlo" w:eastAsiaTheme="minorEastAsia" w:hAnsi="Menlo" w:cs="Menlo"/>
-          <w:color w:val="000000"/>
-          <w:sz w:val="18"/>
-          <w:szCs w:val="18"/>
-          <w:lang w:val="en-GB" w:eastAsia="en-GB"/>
-        </w:rPr>
-        <w:t>createHappyFlowConfiguration</w:t>
-      </w:r>
-      <w:proofErr w:type="spellEnd"/>
-      <w:r>
-        <w:rPr>
-          <w:rFonts w:ascii="Menlo" w:eastAsiaTheme="minorEastAsia" w:hAnsi="Menlo" w:cs="Menlo"/>
-          <w:color w:val="000000"/>
-          <w:sz w:val="18"/>
-          <w:szCs w:val="18"/>
-          <w:lang w:val="en-GB" w:eastAsia="en-GB"/>
-        </w:rPr>
-        <w:t>(),</w:t>
+        <w:t xml:space="preserve">                    createHappyFlowConfiguration(),</w:t>
       </w:r>
       <w:r>
         <w:rPr>
@@ -4812,29 +3751,7 @@
           <w:lang w:val="en-GB" w:eastAsia="en-GB"/>
         </w:rPr>
         <w:br/>
-        <w:t xml:space="preserve">                    </w:t>
-      </w:r>
-      <w:proofErr w:type="spellStart"/>
-      <w:r>
-        <w:rPr>
-          <w:rFonts w:ascii="Menlo" w:eastAsiaTheme="minorEastAsia" w:hAnsi="Menlo" w:cs="Menlo"/>
-          <w:color w:val="000000"/>
-          <w:sz w:val="18"/>
-          <w:szCs w:val="18"/>
-          <w:lang w:val="en-GB" w:eastAsia="en-GB"/>
-        </w:rPr>
-        <w:t>createTroubleShootingConfiguration</w:t>
-      </w:r>
-      <w:proofErr w:type="spellEnd"/>
-      <w:r>
-        <w:rPr>
-          <w:rFonts w:ascii="Menlo" w:eastAsiaTheme="minorEastAsia" w:hAnsi="Menlo" w:cs="Menlo"/>
-          <w:color w:val="000000"/>
-          <w:sz w:val="18"/>
-          <w:szCs w:val="18"/>
-          <w:lang w:val="en-GB" w:eastAsia="en-GB"/>
-        </w:rPr>
-        <w:t>())) {</w:t>
+        <w:t xml:space="preserve">                    createTroubleShootingConfiguration())) {</w:t>
       </w:r>
       <w:r>
         <w:rPr>
@@ -4866,6 +3783,16 @@
           <w:lang w:val="en-GB" w:eastAsia="en-GB"/>
         </w:rPr>
         <w:br/>
+      </w:r>
+      <w:r>
+        <w:rPr>
+          <w:rFonts w:ascii="Menlo" w:eastAsiaTheme="minorEastAsia" w:hAnsi="Menlo" w:cs="Menlo"/>
+          <w:color w:val="808000"/>
+          <w:sz w:val="18"/>
+          <w:szCs w:val="18"/>
+          <w:lang w:val="en-GB" w:eastAsia="en-GB"/>
+        </w:rPr>
+        <w:lastRenderedPageBreak/>
         <w:t xml:space="preserve">        </w:t>
       </w:r>
       <w:r>
@@ -4880,49 +3807,15 @@
         </w:rPr>
         <w:t xml:space="preserve">public </w:t>
       </w:r>
-      <w:proofErr w:type="spellStart"/>
-      <w:r>
-        <w:rPr>
-          <w:rFonts w:ascii="Menlo" w:eastAsiaTheme="minorEastAsia" w:hAnsi="Menlo" w:cs="Menlo"/>
-          <w:color w:val="000000"/>
-          <w:sz w:val="18"/>
-          <w:szCs w:val="18"/>
-          <w:lang w:val="en-GB" w:eastAsia="en-GB"/>
-        </w:rPr>
-        <w:t>CommCentral</w:t>
-      </w:r>
-      <w:proofErr w:type="spellEnd"/>
-      <w:r>
-        <w:rPr>
-          <w:rFonts w:ascii="Menlo" w:eastAsiaTheme="minorEastAsia" w:hAnsi="Menlo" w:cs="Menlo"/>
-          <w:color w:val="000000"/>
-          <w:sz w:val="18"/>
-          <w:szCs w:val="18"/>
-          <w:lang w:val="en-GB" w:eastAsia="en-GB"/>
-        </w:rPr>
-        <w:t xml:space="preserve"> </w:t>
-      </w:r>
-      <w:proofErr w:type="spellStart"/>
-      <w:r>
-        <w:rPr>
-          <w:rFonts w:ascii="Menlo" w:eastAsiaTheme="minorEastAsia" w:hAnsi="Menlo" w:cs="Menlo"/>
-          <w:color w:val="000000"/>
-          <w:sz w:val="18"/>
-          <w:szCs w:val="18"/>
-          <w:lang w:val="en-GB" w:eastAsia="en-GB"/>
-        </w:rPr>
-        <w:t>getCommCentral</w:t>
-      </w:r>
-      <w:proofErr w:type="spellEnd"/>
-      <w:r>
-        <w:rPr>
-          <w:rFonts w:ascii="Menlo" w:eastAsiaTheme="minorEastAsia" w:hAnsi="Menlo" w:cs="Menlo"/>
-          <w:color w:val="000000"/>
-          <w:sz w:val="18"/>
-          <w:szCs w:val="18"/>
-          <w:lang w:val="en-GB" w:eastAsia="en-GB"/>
-        </w:rPr>
-        <w:t>() {</w:t>
+      <w:r>
+        <w:rPr>
+          <w:rFonts w:ascii="Menlo" w:eastAsiaTheme="minorEastAsia" w:hAnsi="Menlo" w:cs="Menlo"/>
+          <w:color w:val="000000"/>
+          <w:sz w:val="18"/>
+          <w:szCs w:val="18"/>
+          <w:lang w:val="en-GB" w:eastAsia="en-GB"/>
+        </w:rPr>
+        <w:t>CommCentral getCommCentral() {</w:t>
       </w:r>
       <w:r>
         <w:rPr>
@@ -4947,51 +3840,16 @@
         </w:rPr>
         <w:t xml:space="preserve">return  </w:t>
       </w:r>
-      <w:proofErr w:type="spellStart"/>
-      <w:r>
-        <w:rPr>
-          <w:rFonts w:ascii="Menlo" w:eastAsiaTheme="minorEastAsia" w:hAnsi="Menlo" w:cs="Menlo"/>
-          <w:color w:val="000000"/>
-          <w:sz w:val="18"/>
-          <w:szCs w:val="18"/>
-          <w:lang w:val="en-GB" w:eastAsia="en-GB"/>
-        </w:rPr>
-        <w:t>createCommCentral</w:t>
-      </w:r>
-      <w:proofErr w:type="spellEnd"/>
-      <w:r>
-        <w:rPr>
-          <w:rFonts w:ascii="Menlo" w:eastAsiaTheme="minorEastAsia" w:hAnsi="Menlo" w:cs="Menlo"/>
-          <w:color w:val="000000"/>
-          <w:sz w:val="18"/>
-          <w:szCs w:val="18"/>
-          <w:lang w:val="en-GB" w:eastAsia="en-GB"/>
-        </w:rPr>
-        <w:t>(</w:t>
-      </w:r>
-      <w:proofErr w:type="spellStart"/>
-      <w:r>
-        <w:rPr>
-          <w:rFonts w:ascii="Menlo" w:eastAsiaTheme="minorEastAsia" w:hAnsi="Menlo" w:cs="Menlo"/>
-          <w:color w:val="000000"/>
-          <w:sz w:val="18"/>
-          <w:szCs w:val="18"/>
-          <w:lang w:val="en-GB" w:eastAsia="en-GB"/>
-        </w:rPr>
-        <w:t>getActivity</w:t>
-      </w:r>
-      <w:proofErr w:type="spellEnd"/>
-      <w:r>
-        <w:rPr>
-          <w:rFonts w:ascii="Menlo" w:eastAsiaTheme="minorEastAsia" w:hAnsi="Menlo" w:cs="Menlo"/>
-          <w:color w:val="000000"/>
-          <w:sz w:val="18"/>
-          <w:szCs w:val="18"/>
-          <w:lang w:val="en-GB" w:eastAsia="en-GB"/>
-        </w:rPr>
-        <w:t xml:space="preserve">(), </w:t>
-      </w:r>
-      <w:proofErr w:type="spellStart"/>
+      <w:r>
+        <w:rPr>
+          <w:rFonts w:ascii="Menlo" w:eastAsiaTheme="minorEastAsia" w:hAnsi="Menlo" w:cs="Menlo"/>
+          <w:color w:val="000000"/>
+          <w:sz w:val="18"/>
+          <w:szCs w:val="18"/>
+          <w:lang w:val="en-GB" w:eastAsia="en-GB"/>
+        </w:rPr>
+        <w:t xml:space="preserve">createCommCentral(getActivity(), </w:t>
+      </w:r>
       <w:r>
         <w:rPr>
           <w:rFonts w:ascii="Menlo" w:eastAsiaTheme="minorEastAsia" w:hAnsi="Menlo" w:cs="Menlo"/>
@@ -5002,7 +3860,6 @@
         </w:rPr>
         <w:t>appInfra</w:t>
       </w:r>
-      <w:proofErr w:type="spellEnd"/>
       <w:r>
         <w:rPr>
           <w:rFonts w:ascii="Menlo" w:eastAsiaTheme="minorEastAsia" w:hAnsi="Menlo" w:cs="Menlo"/>
@@ -5083,23 +3940,7 @@
           <w:rFonts w:cs="Arial"/>
           <w:szCs w:val="24"/>
         </w:rPr>
-        <w:t xml:space="preserve">The </w:t>
-      </w:r>
-      <w:proofErr w:type="gramStart"/>
-      <w:r>
-        <w:rPr>
-          <w:rFonts w:cs="Arial"/>
-          <w:szCs w:val="24"/>
-        </w:rPr>
-        <w:t>EWS  can</w:t>
-      </w:r>
-      <w:proofErr w:type="gramEnd"/>
-      <w:r>
-        <w:rPr>
-          <w:rFonts w:cs="Arial"/>
-          <w:szCs w:val="24"/>
-        </w:rPr>
-        <w:t xml:space="preserve"> be launched in two ways:</w:t>
+        <w:t>The EWS  can be launched in two ways:</w:t>
       </w:r>
     </w:p>
     <w:p>
@@ -5125,7 +3966,6 @@
           <w:szCs w:val="24"/>
         </w:rPr>
       </w:pPr>
-      <w:proofErr w:type="spellStart"/>
       <w:r>
         <w:rPr>
           <w:rFonts w:cs="Arial"/>
@@ -5133,23 +3973,13 @@
         </w:rPr>
         <w:t>ActivityLauncher</w:t>
       </w:r>
-      <w:proofErr w:type="spellEnd"/>
       <w:r>
         <w:rPr>
           <w:rFonts w:cs="Arial"/>
           <w:szCs w:val="24"/>
         </w:rPr>
-        <w:t xml:space="preserve"> (Activity is hosted by </w:t>
-      </w:r>
-      <w:proofErr w:type="gramStart"/>
-      <w:r>
-        <w:rPr>
-          <w:rFonts w:cs="Arial"/>
-          <w:szCs w:val="24"/>
-        </w:rPr>
-        <w:t>the )</w:t>
-      </w:r>
-      <w:proofErr w:type="gramEnd"/>
+        <w:t xml:space="preserve"> (Activity is hosted by the )</w:t>
+      </w:r>
     </w:p>
     <w:p>
       <w:pPr>
@@ -5164,21 +3994,12 @@
           <w:szCs w:val="24"/>
         </w:rPr>
       </w:pPr>
-      <w:proofErr w:type="spellStart"/>
       <w:r>
         <w:rPr>
           <w:rFonts w:cs="Arial"/>
           <w:szCs w:val="24"/>
         </w:rPr>
-        <w:t>FragmentLauncher</w:t>
-      </w:r>
-      <w:proofErr w:type="spellEnd"/>
-      <w:r>
-        <w:rPr>
-          <w:rFonts w:cs="Arial"/>
-          <w:szCs w:val="24"/>
-        </w:rPr>
-        <w:t xml:space="preserve"> (Activity is hosted by the proposition)</w:t>
+        <w:t>FragmentLauncher (Activity is hosted by the proposition)</w:t>
       </w:r>
       <w:r>
         <w:rPr>
@@ -5212,39 +4033,15 @@
         </w:rPr>
         <w:t xml:space="preserve">private void </w:t>
       </w:r>
-      <w:proofErr w:type="spellStart"/>
-      <w:proofErr w:type="gramStart"/>
-      <w:r>
-        <w:rPr>
-          <w:rFonts w:ascii="Menlo" w:eastAsiaTheme="minorEastAsia" w:hAnsi="Menlo" w:cs="Menlo"/>
-          <w:color w:val="000000"/>
-          <w:sz w:val="18"/>
-          <w:szCs w:val="18"/>
-          <w:lang w:val="en-GB" w:eastAsia="en-GB"/>
-        </w:rPr>
-        <w:t>launchEwsUApp</w:t>
-      </w:r>
-      <w:proofErr w:type="spellEnd"/>
-      <w:r>
-        <w:rPr>
-          <w:rFonts w:ascii="Menlo" w:eastAsiaTheme="minorEastAsia" w:hAnsi="Menlo" w:cs="Menlo"/>
-          <w:color w:val="000000"/>
-          <w:sz w:val="18"/>
-          <w:szCs w:val="18"/>
-          <w:lang w:val="en-GB" w:eastAsia="en-GB"/>
-        </w:rPr>
-        <w:t>(</w:t>
-      </w:r>
-      <w:proofErr w:type="gramEnd"/>
-      <w:r>
-        <w:rPr>
-          <w:rFonts w:ascii="Menlo" w:eastAsiaTheme="minorEastAsia" w:hAnsi="Menlo" w:cs="Menlo"/>
-          <w:color w:val="000000"/>
-          <w:sz w:val="18"/>
-          <w:szCs w:val="18"/>
-          <w:lang w:val="en-GB" w:eastAsia="en-GB"/>
-        </w:rPr>
-        <w:t>) {</w:t>
+      <w:r>
+        <w:rPr>
+          <w:rFonts w:ascii="Menlo" w:eastAsiaTheme="minorEastAsia" w:hAnsi="Menlo" w:cs="Menlo"/>
+          <w:color w:val="000000"/>
+          <w:sz w:val="18"/>
+          <w:szCs w:val="18"/>
+          <w:lang w:val="en-GB" w:eastAsia="en-GB"/>
+        </w:rPr>
+        <w:t>launchEwsUApp() {</w:t>
       </w:r>
       <w:r>
         <w:rPr>
@@ -5255,51 +4052,7 @@
           <w:lang w:val="en-GB" w:eastAsia="en-GB"/>
         </w:rPr>
         <w:br/>
-        <w:t xml:space="preserve">    </w:t>
-      </w:r>
-      <w:proofErr w:type="spellStart"/>
-      <w:r>
-        <w:rPr>
-          <w:rFonts w:ascii="Menlo" w:eastAsiaTheme="minorEastAsia" w:hAnsi="Menlo" w:cs="Menlo"/>
-          <w:color w:val="000000"/>
-          <w:sz w:val="18"/>
-          <w:szCs w:val="18"/>
-          <w:lang w:val="en-GB" w:eastAsia="en-GB"/>
-        </w:rPr>
-        <w:t>EWSInterface</w:t>
-      </w:r>
-      <w:proofErr w:type="spellEnd"/>
-      <w:r>
-        <w:rPr>
-          <w:rFonts w:ascii="Menlo" w:eastAsiaTheme="minorEastAsia" w:hAnsi="Menlo" w:cs="Menlo"/>
-          <w:color w:val="000000"/>
-          <w:sz w:val="18"/>
-          <w:szCs w:val="18"/>
-          <w:lang w:val="en-GB" w:eastAsia="en-GB"/>
-        </w:rPr>
-        <w:t xml:space="preserve"> </w:t>
-      </w:r>
-      <w:proofErr w:type="spellStart"/>
-      <w:r>
-        <w:rPr>
-          <w:rFonts w:ascii="Menlo" w:eastAsiaTheme="minorEastAsia" w:hAnsi="Menlo" w:cs="Menlo"/>
-          <w:color w:val="000000"/>
-          <w:sz w:val="18"/>
-          <w:szCs w:val="18"/>
-          <w:lang w:val="en-GB" w:eastAsia="en-GB"/>
-        </w:rPr>
-        <w:t>ewsInterface</w:t>
-      </w:r>
-      <w:proofErr w:type="spellEnd"/>
-      <w:r>
-        <w:rPr>
-          <w:rFonts w:ascii="Menlo" w:eastAsiaTheme="minorEastAsia" w:hAnsi="Menlo" w:cs="Menlo"/>
-          <w:color w:val="000000"/>
-          <w:sz w:val="18"/>
-          <w:szCs w:val="18"/>
-          <w:lang w:val="en-GB" w:eastAsia="en-GB"/>
-        </w:rPr>
-        <w:t xml:space="preserve"> = </w:t>
+        <w:t xml:space="preserve">    EWSInterface ewsInterface = </w:t>
       </w:r>
       <w:r>
         <w:rPr>
@@ -5313,27 +4066,15 @@
         </w:rPr>
         <w:t xml:space="preserve">new </w:t>
       </w:r>
-      <w:proofErr w:type="spellStart"/>
-      <w:r>
-        <w:rPr>
-          <w:rFonts w:ascii="Menlo" w:eastAsiaTheme="minorEastAsia" w:hAnsi="Menlo" w:cs="Menlo"/>
-          <w:color w:val="000000"/>
-          <w:sz w:val="18"/>
-          <w:szCs w:val="18"/>
-          <w:lang w:val="en-GB" w:eastAsia="en-GB"/>
-        </w:rPr>
-        <w:t>EWSInterface</w:t>
-      </w:r>
-      <w:proofErr w:type="spellEnd"/>
-      <w:r>
-        <w:rPr>
-          <w:rFonts w:ascii="Menlo" w:eastAsiaTheme="minorEastAsia" w:hAnsi="Menlo" w:cs="Menlo"/>
-          <w:color w:val="000000"/>
-          <w:sz w:val="18"/>
-          <w:szCs w:val="18"/>
-          <w:lang w:val="en-GB" w:eastAsia="en-GB"/>
-        </w:rPr>
-        <w:t>();</w:t>
+      <w:r>
+        <w:rPr>
+          <w:rFonts w:ascii="Menlo" w:eastAsiaTheme="minorEastAsia" w:hAnsi="Menlo" w:cs="Menlo"/>
+          <w:color w:val="000000"/>
+          <w:sz w:val="18"/>
+          <w:szCs w:val="18"/>
+          <w:lang w:val="en-GB" w:eastAsia="en-GB"/>
+        </w:rPr>
+        <w:t>EWSInterface();</w:t>
       </w:r>
       <w:r>
         <w:rPr>
@@ -5344,53 +4085,8 @@
           <w:lang w:val="en-GB" w:eastAsia="en-GB"/>
         </w:rPr>
         <w:br/>
-        <w:t xml:space="preserve">    </w:t>
-      </w:r>
-      <w:proofErr w:type="spellStart"/>
-      <w:r>
-        <w:rPr>
-          <w:rFonts w:ascii="Menlo" w:eastAsiaTheme="minorEastAsia" w:hAnsi="Menlo" w:cs="Menlo"/>
-          <w:color w:val="000000"/>
-          <w:sz w:val="18"/>
-          <w:szCs w:val="18"/>
-          <w:lang w:val="en-GB" w:eastAsia="en-GB"/>
-        </w:rPr>
-        <w:t>ewsInterface.init</w:t>
-      </w:r>
-      <w:proofErr w:type="spellEnd"/>
-      <w:r>
-        <w:rPr>
-          <w:rFonts w:ascii="Menlo" w:eastAsiaTheme="minorEastAsia" w:hAnsi="Menlo" w:cs="Menlo"/>
-          <w:color w:val="000000"/>
-          <w:sz w:val="18"/>
-          <w:szCs w:val="18"/>
-          <w:lang w:val="en-GB" w:eastAsia="en-GB"/>
-        </w:rPr>
-        <w:t>(</w:t>
-      </w:r>
-      <w:proofErr w:type="spellStart"/>
-      <w:r>
-        <w:rPr>
-          <w:rFonts w:ascii="Menlo" w:eastAsiaTheme="minorEastAsia" w:hAnsi="Menlo" w:cs="Menlo"/>
-          <w:color w:val="000000"/>
-          <w:sz w:val="18"/>
-          <w:szCs w:val="18"/>
-          <w:lang w:val="en-GB" w:eastAsia="en-GB"/>
-        </w:rPr>
-        <w:t>createUappDependencies</w:t>
-      </w:r>
-      <w:proofErr w:type="spellEnd"/>
-      <w:r>
-        <w:rPr>
-          <w:rFonts w:ascii="Menlo" w:eastAsiaTheme="minorEastAsia" w:hAnsi="Menlo" w:cs="Menlo"/>
-          <w:color w:val="000000"/>
-          <w:sz w:val="18"/>
-          <w:szCs w:val="18"/>
-          <w:lang w:val="en-GB" w:eastAsia="en-GB"/>
-        </w:rPr>
-        <w:t>(</w:t>
-      </w:r>
-      <w:proofErr w:type="spellStart"/>
+        <w:t xml:space="preserve">    ewsInterface.init(createUappDependencies(</w:t>
+      </w:r>
       <w:r>
         <w:rPr>
           <w:rFonts w:ascii="Menlo" w:eastAsiaTheme="minorEastAsia" w:hAnsi="Menlo" w:cs="Menlo"/>
@@ -5403,7 +4099,6 @@
         </w:rPr>
         <w:t>appInfra</w:t>
       </w:r>
-      <w:proofErr w:type="spellEnd"/>
       <w:r>
         <w:rPr>
           <w:rFonts w:ascii="Menlo" w:eastAsiaTheme="minorEastAsia" w:hAnsi="Menlo" w:cs="Menlo"/>
@@ -5414,7 +4109,6 @@
         </w:rPr>
         <w:t xml:space="preserve">, </w:t>
       </w:r>
-      <w:proofErr w:type="spellStart"/>
       <w:r>
         <w:rPr>
           <w:rFonts w:ascii="Menlo" w:eastAsiaTheme="minorEastAsia" w:hAnsi="Menlo" w:cs="Menlo"/>
@@ -5425,7 +4119,6 @@
         </w:rPr>
         <w:t>productMap</w:t>
       </w:r>
-      <w:proofErr w:type="spellEnd"/>
       <w:r>
         <w:rPr>
           <w:rFonts w:ascii="Menlo" w:eastAsiaTheme="minorEastAsia" w:hAnsi="Menlo" w:cs="Menlo"/>
@@ -5448,27 +4141,15 @@
         </w:rPr>
         <w:t xml:space="preserve">new </w:t>
       </w:r>
-      <w:proofErr w:type="spellStart"/>
-      <w:r>
-        <w:rPr>
-          <w:rFonts w:ascii="Menlo" w:eastAsiaTheme="minorEastAsia" w:hAnsi="Menlo" w:cs="Menlo"/>
-          <w:color w:val="000000"/>
-          <w:sz w:val="18"/>
-          <w:szCs w:val="18"/>
-          <w:lang w:val="en-GB" w:eastAsia="en-GB"/>
-        </w:rPr>
-        <w:t>EWSLauncherInput</w:t>
-      </w:r>
-      <w:proofErr w:type="spellEnd"/>
-      <w:r>
-        <w:rPr>
-          <w:rFonts w:ascii="Menlo" w:eastAsiaTheme="minorEastAsia" w:hAnsi="Menlo" w:cs="Menlo"/>
-          <w:color w:val="000000"/>
-          <w:sz w:val="18"/>
-          <w:szCs w:val="18"/>
-          <w:lang w:val="en-GB" w:eastAsia="en-GB"/>
-        </w:rPr>
-        <w:t>()</w:t>
+      <w:r>
+        <w:rPr>
+          <w:rFonts w:ascii="Menlo" w:eastAsiaTheme="minorEastAsia" w:hAnsi="Menlo" w:cs="Menlo"/>
+          <w:color w:val="000000"/>
+          <w:sz w:val="18"/>
+          <w:szCs w:val="18"/>
+          <w:lang w:val="en-GB" w:eastAsia="en-GB"/>
+        </w:rPr>
+        <w:t>EWSLauncherInput()</w:t>
       </w:r>
       <w:r>
         <w:rPr>
@@ -5501,9 +4182,8 @@
           <w:szCs w:val="18"/>
           <w:lang w:val="en-GB" w:eastAsia="en-GB"/>
         </w:rPr>
-        <w:t>//</w:t>
-      </w:r>
-      <w:proofErr w:type="spellStart"/>
+        <w:t>//its up</w:t>
+      </w:r>
       <w:r>
         <w:rPr>
           <w:rFonts w:ascii="Menlo" w:eastAsiaTheme="minorEastAsia" w:hAnsi="Menlo" w:cs="Menlo"/>
@@ -5514,9 +4194,8 @@
           <w:szCs w:val="18"/>
           <w:lang w:val="en-GB" w:eastAsia="en-GB"/>
         </w:rPr>
-        <w:t>its</w:t>
-      </w:r>
-      <w:proofErr w:type="spellEnd"/>
+        <w:t xml:space="preserve"> </w:t>
+      </w:r>
       <w:r>
         <w:rPr>
           <w:rFonts w:ascii="Menlo" w:eastAsiaTheme="minorEastAsia" w:hAnsi="Menlo" w:cs="Menlo"/>
@@ -5527,7 +4206,7 @@
           <w:szCs w:val="18"/>
           <w:lang w:val="en-GB" w:eastAsia="en-GB"/>
         </w:rPr>
-        <w:t xml:space="preserve"> up</w:t>
+        <w:t>to propo</w:t>
       </w:r>
       <w:r>
         <w:rPr>
@@ -5539,7 +4218,7 @@
           <w:szCs w:val="18"/>
           <w:lang w:val="en-GB" w:eastAsia="en-GB"/>
         </w:rPr>
-        <w:t xml:space="preserve"> </w:t>
+        <w:t>si</w:t>
       </w:r>
       <w:r>
         <w:rPr>
@@ -5551,7 +4230,7 @@
           <w:szCs w:val="18"/>
           <w:lang w:val="en-GB" w:eastAsia="en-GB"/>
         </w:rPr>
-        <w:t>to propo</w:t>
+        <w:t xml:space="preserve">tion to pass </w:t>
       </w:r>
       <w:r>
         <w:rPr>
@@ -5563,7 +4242,7 @@
           <w:szCs w:val="18"/>
           <w:lang w:val="en-GB" w:eastAsia="en-GB"/>
         </w:rPr>
-        <w:t>si</w:t>
+        <w:t xml:space="preserve">themeConfig </w:t>
       </w:r>
       <w:r>
         <w:rPr>
@@ -5575,9 +4254,8 @@
           <w:szCs w:val="18"/>
           <w:lang w:val="en-GB" w:eastAsia="en-GB"/>
         </w:rPr>
-        <w:t xml:space="preserve">tion to pass </w:t>
-      </w:r>
-      <w:proofErr w:type="spellStart"/>
+        <w:t>or not ,if not passing theme then it will show default theme of library</w:t>
+      </w:r>
       <w:r>
         <w:rPr>
           <w:rFonts w:ascii="Menlo" w:eastAsiaTheme="minorEastAsia" w:hAnsi="Menlo" w:cs="Menlo"/>
@@ -5588,67 +4266,18 @@
           <w:szCs w:val="18"/>
           <w:lang w:val="en-GB" w:eastAsia="en-GB"/>
         </w:rPr>
-        <w:t>themeConfig</w:t>
-      </w:r>
-      <w:proofErr w:type="spellEnd"/>
-      <w:r>
-        <w:rPr>
-          <w:rFonts w:ascii="Menlo" w:eastAsiaTheme="minorEastAsia" w:hAnsi="Menlo" w:cs="Menlo"/>
-          <w:i/>
-          <w:iCs/>
-          <w:color w:val="808080"/>
-          <w:sz w:val="18"/>
-          <w:szCs w:val="18"/>
-          <w:lang w:val="en-GB" w:eastAsia="en-GB"/>
-        </w:rPr>
-        <w:t xml:space="preserve"> </w:t>
-      </w:r>
-      <w:r>
-        <w:rPr>
-          <w:rFonts w:ascii="Menlo" w:eastAsiaTheme="minorEastAsia" w:hAnsi="Menlo" w:cs="Menlo"/>
-          <w:i/>
-          <w:iCs/>
-          <w:color w:val="808080"/>
-          <w:sz w:val="18"/>
-          <w:szCs w:val="18"/>
-          <w:lang w:val="en-GB" w:eastAsia="en-GB"/>
-        </w:rPr>
-        <w:t>or not ,if not passing theme then it will show default theme of library</w:t>
-      </w:r>
-      <w:r>
-        <w:rPr>
-          <w:rFonts w:ascii="Menlo" w:eastAsiaTheme="minorEastAsia" w:hAnsi="Menlo" w:cs="Menlo"/>
-          <w:i/>
-          <w:iCs/>
-          <w:color w:val="808080"/>
-          <w:sz w:val="18"/>
-          <w:szCs w:val="18"/>
-          <w:lang w:val="en-GB" w:eastAsia="en-GB"/>
-        </w:rPr>
         <w:br/>
         <w:t xml:space="preserve">    </w:t>
       </w:r>
-      <w:proofErr w:type="spellStart"/>
-      <w:r>
-        <w:rPr>
-          <w:rFonts w:ascii="Menlo" w:eastAsiaTheme="minorEastAsia" w:hAnsi="Menlo" w:cs="Menlo"/>
-          <w:color w:val="000000"/>
-          <w:sz w:val="18"/>
-          <w:szCs w:val="18"/>
-          <w:lang w:val="en-GB" w:eastAsia="en-GB"/>
-        </w:rPr>
-        <w:t>ewsInterface.launch</w:t>
-      </w:r>
-      <w:proofErr w:type="spellEnd"/>
-      <w:r>
-        <w:rPr>
-          <w:rFonts w:ascii="Menlo" w:eastAsiaTheme="minorEastAsia" w:hAnsi="Menlo" w:cs="Menlo"/>
-          <w:color w:val="000000"/>
-          <w:sz w:val="18"/>
-          <w:szCs w:val="18"/>
-          <w:lang w:val="en-GB" w:eastAsia="en-GB"/>
-        </w:rPr>
-        <w:t>(</w:t>
+      <w:r>
+        <w:rPr>
+          <w:rFonts w:ascii="Menlo" w:eastAsiaTheme="minorEastAsia" w:hAnsi="Menlo" w:cs="Menlo"/>
+          <w:color w:val="000000"/>
+          <w:sz w:val="18"/>
+          <w:szCs w:val="18"/>
+          <w:lang w:val="en-GB" w:eastAsia="en-GB"/>
+        </w:rPr>
+        <w:t>ewsInterface.launch(</w:t>
       </w:r>
       <w:r>
         <w:rPr>
@@ -5662,27 +4291,15 @@
         </w:rPr>
         <w:t xml:space="preserve">new </w:t>
       </w:r>
-      <w:proofErr w:type="spellStart"/>
-      <w:r>
-        <w:rPr>
-          <w:rFonts w:ascii="Menlo" w:eastAsiaTheme="minorEastAsia" w:hAnsi="Menlo" w:cs="Menlo"/>
-          <w:color w:val="000000"/>
-          <w:sz w:val="18"/>
-          <w:szCs w:val="18"/>
-          <w:lang w:val="en-GB" w:eastAsia="en-GB"/>
-        </w:rPr>
-        <w:t>ActivityLauncher</w:t>
-      </w:r>
-      <w:proofErr w:type="spellEnd"/>
-      <w:r>
-        <w:rPr>
-          <w:rFonts w:ascii="Menlo" w:eastAsiaTheme="minorEastAsia" w:hAnsi="Menlo" w:cs="Menlo"/>
-          <w:color w:val="000000"/>
-          <w:sz w:val="18"/>
-          <w:szCs w:val="18"/>
-          <w:lang w:val="en-GB" w:eastAsia="en-GB"/>
-        </w:rPr>
-        <w:t>(</w:t>
+      <w:r>
+        <w:rPr>
+          <w:rFonts w:ascii="Menlo" w:eastAsiaTheme="minorEastAsia" w:hAnsi="Menlo" w:cs="Menlo"/>
+          <w:color w:val="000000"/>
+          <w:sz w:val="18"/>
+          <w:szCs w:val="18"/>
+          <w:lang w:val="en-GB" w:eastAsia="en-GB"/>
+        </w:rPr>
+        <w:t>ActivityLauncher(</w:t>
       </w:r>
       <w:r>
         <w:rPr>
@@ -5708,7 +4325,6 @@
         </w:rPr>
         <w:t>, (</w:t>
       </w:r>
-      <w:proofErr w:type="spellStart"/>
       <w:r>
         <w:rPr>
           <w:rFonts w:ascii="Menlo" w:eastAsiaTheme="minorEastAsia" w:hAnsi="Menlo" w:cs="Menlo"/>
@@ -5723,7 +4339,6 @@
         </w:rPr>
         <w:t>themeConfig</w:t>
       </w:r>
-      <w:proofErr w:type="spellEnd"/>
       <w:r>
         <w:rPr>
           <w:rFonts w:ascii="Menlo" w:eastAsiaTheme="minorEastAsia" w:hAnsi="Menlo" w:cs="Menlo"/>
@@ -5800,27 +4415,15 @@
         </w:rPr>
         <w:t xml:space="preserve">new </w:t>
       </w:r>
-      <w:proofErr w:type="spellStart"/>
-      <w:r>
-        <w:rPr>
-          <w:rFonts w:ascii="Menlo" w:eastAsiaTheme="minorEastAsia" w:hAnsi="Menlo" w:cs="Menlo"/>
-          <w:color w:val="000000"/>
-          <w:sz w:val="18"/>
-          <w:szCs w:val="18"/>
-          <w:lang w:val="en-GB" w:eastAsia="en-GB"/>
-        </w:rPr>
-        <w:t>EWSLauncherInput</w:t>
-      </w:r>
-      <w:proofErr w:type="spellEnd"/>
-      <w:r>
-        <w:rPr>
-          <w:rFonts w:ascii="Menlo" w:eastAsiaTheme="minorEastAsia" w:hAnsi="Menlo" w:cs="Menlo"/>
-          <w:color w:val="000000"/>
-          <w:sz w:val="18"/>
-          <w:szCs w:val="18"/>
-          <w:lang w:val="en-GB" w:eastAsia="en-GB"/>
-        </w:rPr>
-        <w:t>()</w:t>
+      <w:r>
+        <w:rPr>
+          <w:rFonts w:ascii="Menlo" w:eastAsiaTheme="minorEastAsia" w:hAnsi="Menlo" w:cs="Menlo"/>
+          <w:color w:val="000000"/>
+          <w:sz w:val="18"/>
+          <w:szCs w:val="18"/>
+          <w:lang w:val="en-GB" w:eastAsia="en-GB"/>
+        </w:rPr>
+        <w:t>EWSLauncherInput()</w:t>
       </w:r>
       <w:r>
         <w:rPr>
@@ -5887,39 +4490,15 @@
         </w:rPr>
         <w:t xml:space="preserve">private void </w:t>
       </w:r>
-      <w:proofErr w:type="spellStart"/>
-      <w:proofErr w:type="gramStart"/>
-      <w:r>
-        <w:rPr>
-          <w:rFonts w:ascii="Menlo" w:eastAsiaTheme="minorEastAsia" w:hAnsi="Menlo" w:cs="Menlo"/>
-          <w:color w:val="000000"/>
-          <w:sz w:val="18"/>
-          <w:szCs w:val="18"/>
-          <w:lang w:val="en-GB" w:eastAsia="en-GB"/>
-        </w:rPr>
-        <w:t>launchEWSFragmentUApp</w:t>
-      </w:r>
-      <w:proofErr w:type="spellEnd"/>
-      <w:r>
-        <w:rPr>
-          <w:rFonts w:ascii="Menlo" w:eastAsiaTheme="minorEastAsia" w:hAnsi="Menlo" w:cs="Menlo"/>
-          <w:color w:val="000000"/>
-          <w:sz w:val="18"/>
-          <w:szCs w:val="18"/>
-          <w:lang w:val="en-GB" w:eastAsia="en-GB"/>
-        </w:rPr>
-        <w:t>(</w:t>
-      </w:r>
-      <w:proofErr w:type="gramEnd"/>
-      <w:r>
-        <w:rPr>
-          <w:rFonts w:ascii="Menlo" w:eastAsiaTheme="minorEastAsia" w:hAnsi="Menlo" w:cs="Menlo"/>
-          <w:color w:val="000000"/>
-          <w:sz w:val="18"/>
-          <w:szCs w:val="18"/>
-          <w:lang w:val="en-GB" w:eastAsia="en-GB"/>
-        </w:rPr>
-        <w:t>) {</w:t>
+      <w:r>
+        <w:rPr>
+          <w:rFonts w:ascii="Menlo" w:eastAsiaTheme="minorEastAsia" w:hAnsi="Menlo" w:cs="Menlo"/>
+          <w:color w:val="000000"/>
+          <w:sz w:val="18"/>
+          <w:szCs w:val="18"/>
+          <w:lang w:val="en-GB" w:eastAsia="en-GB"/>
+        </w:rPr>
+        <w:t>launchEWSFragmentUApp() {</w:t>
       </w:r>
       <w:r>
         <w:rPr>
@@ -5930,51 +4509,7 @@
           <w:lang w:val="en-GB" w:eastAsia="en-GB"/>
         </w:rPr>
         <w:br/>
-        <w:t xml:space="preserve">    </w:t>
-      </w:r>
-      <w:proofErr w:type="spellStart"/>
-      <w:r>
-        <w:rPr>
-          <w:rFonts w:ascii="Menlo" w:eastAsiaTheme="minorEastAsia" w:hAnsi="Menlo" w:cs="Menlo"/>
-          <w:color w:val="000000"/>
-          <w:sz w:val="18"/>
-          <w:szCs w:val="18"/>
-          <w:lang w:val="en-GB" w:eastAsia="en-GB"/>
-        </w:rPr>
-        <w:t>EWSInterface</w:t>
-      </w:r>
-      <w:proofErr w:type="spellEnd"/>
-      <w:r>
-        <w:rPr>
-          <w:rFonts w:ascii="Menlo" w:eastAsiaTheme="minorEastAsia" w:hAnsi="Menlo" w:cs="Menlo"/>
-          <w:color w:val="000000"/>
-          <w:sz w:val="18"/>
-          <w:szCs w:val="18"/>
-          <w:lang w:val="en-GB" w:eastAsia="en-GB"/>
-        </w:rPr>
-        <w:t xml:space="preserve"> </w:t>
-      </w:r>
-      <w:proofErr w:type="spellStart"/>
-      <w:r>
-        <w:rPr>
-          <w:rFonts w:ascii="Menlo" w:eastAsiaTheme="minorEastAsia" w:hAnsi="Menlo" w:cs="Menlo"/>
-          <w:color w:val="000000"/>
-          <w:sz w:val="18"/>
-          <w:szCs w:val="18"/>
-          <w:lang w:val="en-GB" w:eastAsia="en-GB"/>
-        </w:rPr>
-        <w:t>ewsInterface</w:t>
-      </w:r>
-      <w:proofErr w:type="spellEnd"/>
-      <w:r>
-        <w:rPr>
-          <w:rFonts w:ascii="Menlo" w:eastAsiaTheme="minorEastAsia" w:hAnsi="Menlo" w:cs="Menlo"/>
-          <w:color w:val="000000"/>
-          <w:sz w:val="18"/>
-          <w:szCs w:val="18"/>
-          <w:lang w:val="en-GB" w:eastAsia="en-GB"/>
-        </w:rPr>
-        <w:t xml:space="preserve"> = </w:t>
+        <w:t xml:space="preserve">    EWSInterface ewsInterface = </w:t>
       </w:r>
       <w:r>
         <w:rPr>
@@ -5988,27 +4523,15 @@
         </w:rPr>
         <w:t xml:space="preserve">new </w:t>
       </w:r>
-      <w:proofErr w:type="spellStart"/>
-      <w:r>
-        <w:rPr>
-          <w:rFonts w:ascii="Menlo" w:eastAsiaTheme="minorEastAsia" w:hAnsi="Menlo" w:cs="Menlo"/>
-          <w:color w:val="000000"/>
-          <w:sz w:val="18"/>
-          <w:szCs w:val="18"/>
-          <w:lang w:val="en-GB" w:eastAsia="en-GB"/>
-        </w:rPr>
-        <w:t>EWSInterface</w:t>
-      </w:r>
-      <w:proofErr w:type="spellEnd"/>
-      <w:r>
-        <w:rPr>
-          <w:rFonts w:ascii="Menlo" w:eastAsiaTheme="minorEastAsia" w:hAnsi="Menlo" w:cs="Menlo"/>
-          <w:color w:val="000000"/>
-          <w:sz w:val="18"/>
-          <w:szCs w:val="18"/>
-          <w:lang w:val="en-GB" w:eastAsia="en-GB"/>
-        </w:rPr>
-        <w:t>();</w:t>
+      <w:r>
+        <w:rPr>
+          <w:rFonts w:ascii="Menlo" w:eastAsiaTheme="minorEastAsia" w:hAnsi="Menlo" w:cs="Menlo"/>
+          <w:color w:val="000000"/>
+          <w:sz w:val="18"/>
+          <w:szCs w:val="18"/>
+          <w:lang w:val="en-GB" w:eastAsia="en-GB"/>
+        </w:rPr>
+        <w:t>EWSInterface();</w:t>
       </w:r>
       <w:r>
         <w:rPr>
@@ -6019,53 +4542,8 @@
           <w:lang w:val="en-GB" w:eastAsia="en-GB"/>
         </w:rPr>
         <w:br/>
-        <w:t xml:space="preserve">    </w:t>
-      </w:r>
-      <w:proofErr w:type="spellStart"/>
-      <w:r>
-        <w:rPr>
-          <w:rFonts w:ascii="Menlo" w:eastAsiaTheme="minorEastAsia" w:hAnsi="Menlo" w:cs="Menlo"/>
-          <w:color w:val="000000"/>
-          <w:sz w:val="18"/>
-          <w:szCs w:val="18"/>
-          <w:lang w:val="en-GB" w:eastAsia="en-GB"/>
-        </w:rPr>
-        <w:t>ewsInterface.init</w:t>
-      </w:r>
-      <w:proofErr w:type="spellEnd"/>
-      <w:r>
-        <w:rPr>
-          <w:rFonts w:ascii="Menlo" w:eastAsiaTheme="minorEastAsia" w:hAnsi="Menlo" w:cs="Menlo"/>
-          <w:color w:val="000000"/>
-          <w:sz w:val="18"/>
-          <w:szCs w:val="18"/>
-          <w:lang w:val="en-GB" w:eastAsia="en-GB"/>
-        </w:rPr>
-        <w:t>(</w:t>
-      </w:r>
-      <w:proofErr w:type="spellStart"/>
-      <w:r>
-        <w:rPr>
-          <w:rFonts w:ascii="Menlo" w:eastAsiaTheme="minorEastAsia" w:hAnsi="Menlo" w:cs="Menlo"/>
-          <w:color w:val="000000"/>
-          <w:sz w:val="18"/>
-          <w:szCs w:val="18"/>
-          <w:lang w:val="en-GB" w:eastAsia="en-GB"/>
-        </w:rPr>
-        <w:t>createUappDependencies</w:t>
-      </w:r>
-      <w:proofErr w:type="spellEnd"/>
-      <w:r>
-        <w:rPr>
-          <w:rFonts w:ascii="Menlo" w:eastAsiaTheme="minorEastAsia" w:hAnsi="Menlo" w:cs="Menlo"/>
-          <w:color w:val="000000"/>
-          <w:sz w:val="18"/>
-          <w:szCs w:val="18"/>
-          <w:lang w:val="en-GB" w:eastAsia="en-GB"/>
-        </w:rPr>
-        <w:t>(</w:t>
-      </w:r>
-      <w:proofErr w:type="spellStart"/>
+        <w:t xml:space="preserve">    ewsInterface.init(createUappDependencies(</w:t>
+      </w:r>
       <w:r>
         <w:rPr>
           <w:rFonts w:ascii="Menlo" w:eastAsiaTheme="minorEastAsia" w:hAnsi="Menlo" w:cs="Menlo"/>
@@ -6078,7 +4556,6 @@
         </w:rPr>
         <w:t>appInfra</w:t>
       </w:r>
-      <w:proofErr w:type="spellEnd"/>
       <w:r>
         <w:rPr>
           <w:rFonts w:ascii="Menlo" w:eastAsiaTheme="minorEastAsia" w:hAnsi="Menlo" w:cs="Menlo"/>
@@ -6089,7 +4566,6 @@
         </w:rPr>
         <w:t xml:space="preserve">, </w:t>
       </w:r>
-      <w:proofErr w:type="spellStart"/>
       <w:r>
         <w:rPr>
           <w:rFonts w:ascii="Menlo" w:eastAsiaTheme="minorEastAsia" w:hAnsi="Menlo" w:cs="Menlo"/>
@@ -6100,7 +4576,6 @@
         </w:rPr>
         <w:t>productMap</w:t>
       </w:r>
-      <w:proofErr w:type="spellEnd"/>
       <w:r>
         <w:rPr>
           <w:rFonts w:ascii="Menlo" w:eastAsiaTheme="minorEastAsia" w:hAnsi="Menlo" w:cs="Menlo"/>
@@ -6123,49 +4598,15 @@
         </w:rPr>
         <w:t xml:space="preserve">new </w:t>
       </w:r>
-      <w:proofErr w:type="spellStart"/>
-      <w:r>
-        <w:rPr>
-          <w:rFonts w:ascii="Menlo" w:eastAsiaTheme="minorEastAsia" w:hAnsi="Menlo" w:cs="Menlo"/>
-          <w:color w:val="000000"/>
-          <w:sz w:val="18"/>
-          <w:szCs w:val="18"/>
-          <w:lang w:val="en-GB" w:eastAsia="en-GB"/>
-        </w:rPr>
-        <w:t>UappSettings</w:t>
-      </w:r>
-      <w:proofErr w:type="spellEnd"/>
-      <w:r>
-        <w:rPr>
-          <w:rFonts w:ascii="Menlo" w:eastAsiaTheme="minorEastAsia" w:hAnsi="Menlo" w:cs="Menlo"/>
-          <w:color w:val="000000"/>
-          <w:sz w:val="18"/>
-          <w:szCs w:val="18"/>
-          <w:lang w:val="en-GB" w:eastAsia="en-GB"/>
-        </w:rPr>
-        <w:t>(</w:t>
-      </w:r>
-      <w:proofErr w:type="spellStart"/>
-      <w:r>
-        <w:rPr>
-          <w:rFonts w:ascii="Menlo" w:eastAsiaTheme="minorEastAsia" w:hAnsi="Menlo" w:cs="Menlo"/>
-          <w:color w:val="000000"/>
-          <w:sz w:val="18"/>
-          <w:szCs w:val="18"/>
-          <w:lang w:val="en-GB" w:eastAsia="en-GB"/>
-        </w:rPr>
-        <w:t>getActivity</w:t>
-      </w:r>
-      <w:proofErr w:type="spellEnd"/>
-      <w:r>
-        <w:rPr>
-          <w:rFonts w:ascii="Menlo" w:eastAsiaTheme="minorEastAsia" w:hAnsi="Menlo" w:cs="Menlo"/>
-          <w:color w:val="000000"/>
-          <w:sz w:val="18"/>
-          <w:szCs w:val="18"/>
-          <w:lang w:val="en-GB" w:eastAsia="en-GB"/>
-        </w:rPr>
-        <w:t>()));</w:t>
+      <w:r>
+        <w:rPr>
+          <w:rFonts w:ascii="Menlo" w:eastAsiaTheme="minorEastAsia" w:hAnsi="Menlo" w:cs="Menlo"/>
+          <w:color w:val="000000"/>
+          <w:sz w:val="18"/>
+          <w:szCs w:val="18"/>
+          <w:lang w:val="en-GB" w:eastAsia="en-GB"/>
+        </w:rPr>
+        <w:t>UappSettings(getActivity()));</w:t>
       </w:r>
       <w:r>
         <w:rPr>
@@ -6176,51 +4617,7 @@
           <w:lang w:val="en-GB" w:eastAsia="en-GB"/>
         </w:rPr>
         <w:br/>
-        <w:t xml:space="preserve">    </w:t>
-      </w:r>
-      <w:proofErr w:type="spellStart"/>
-      <w:r>
-        <w:rPr>
-          <w:rFonts w:ascii="Menlo" w:eastAsiaTheme="minorEastAsia" w:hAnsi="Menlo" w:cs="Menlo"/>
-          <w:color w:val="000000"/>
-          <w:sz w:val="18"/>
-          <w:szCs w:val="18"/>
-          <w:lang w:val="en-GB" w:eastAsia="en-GB"/>
-        </w:rPr>
-        <w:t>FragmentLauncher</w:t>
-      </w:r>
-      <w:proofErr w:type="spellEnd"/>
-      <w:r>
-        <w:rPr>
-          <w:rFonts w:ascii="Menlo" w:eastAsiaTheme="minorEastAsia" w:hAnsi="Menlo" w:cs="Menlo"/>
-          <w:color w:val="000000"/>
-          <w:sz w:val="18"/>
-          <w:szCs w:val="18"/>
-          <w:lang w:val="en-GB" w:eastAsia="en-GB"/>
-        </w:rPr>
-        <w:t xml:space="preserve"> </w:t>
-      </w:r>
-      <w:proofErr w:type="spellStart"/>
-      <w:r>
-        <w:rPr>
-          <w:rFonts w:ascii="Menlo" w:eastAsiaTheme="minorEastAsia" w:hAnsi="Menlo" w:cs="Menlo"/>
-          <w:color w:val="000000"/>
-          <w:sz w:val="18"/>
-          <w:szCs w:val="18"/>
-          <w:lang w:val="en-GB" w:eastAsia="en-GB"/>
-        </w:rPr>
-        <w:t>fragmentLauncher</w:t>
-      </w:r>
-      <w:proofErr w:type="spellEnd"/>
-      <w:r>
-        <w:rPr>
-          <w:rFonts w:ascii="Menlo" w:eastAsiaTheme="minorEastAsia" w:hAnsi="Menlo" w:cs="Menlo"/>
-          <w:color w:val="000000"/>
-          <w:sz w:val="18"/>
-          <w:szCs w:val="18"/>
-          <w:lang w:val="en-GB" w:eastAsia="en-GB"/>
-        </w:rPr>
-        <w:t xml:space="preserve"> = </w:t>
+        <w:t xml:space="preserve">    FragmentLauncher fragmentLauncher = </w:t>
       </w:r>
       <w:r>
         <w:rPr>
@@ -6234,7 +4631,6 @@
         </w:rPr>
         <w:t xml:space="preserve">new </w:t>
       </w:r>
-      <w:proofErr w:type="spellStart"/>
       <w:r>
         <w:rPr>
           <w:rFonts w:ascii="Menlo" w:eastAsiaTheme="minorEastAsia" w:hAnsi="Menlo" w:cs="Menlo"/>
@@ -6245,7 +4641,6 @@
         </w:rPr>
         <w:t>FragmentLauncher</w:t>
       </w:r>
-      <w:proofErr w:type="spellEnd"/>
       <w:r>
         <w:rPr>
           <w:rFonts w:ascii="Menlo" w:eastAsiaTheme="minorEastAsia" w:hAnsi="Menlo" w:cs="Menlo"/>
@@ -6255,40 +4650,7 @@
           <w:lang w:val="en-GB" w:eastAsia="en-GB"/>
         </w:rPr>
         <w:br/>
-        <w:t xml:space="preserve">            (</w:t>
-      </w:r>
-      <w:proofErr w:type="spellStart"/>
-      <w:r>
-        <w:rPr>
-          <w:rFonts w:ascii="Menlo" w:eastAsiaTheme="minorEastAsia" w:hAnsi="Menlo" w:cs="Menlo"/>
-          <w:color w:val="000000"/>
-          <w:sz w:val="18"/>
-          <w:szCs w:val="18"/>
-          <w:lang w:val="en-GB" w:eastAsia="en-GB"/>
-        </w:rPr>
-        <w:t>getActivity</w:t>
-      </w:r>
-      <w:proofErr w:type="spellEnd"/>
-      <w:r>
-        <w:rPr>
-          <w:rFonts w:ascii="Menlo" w:eastAsiaTheme="minorEastAsia" w:hAnsi="Menlo" w:cs="Menlo"/>
-          <w:color w:val="000000"/>
-          <w:sz w:val="18"/>
-          <w:szCs w:val="18"/>
-          <w:lang w:val="en-GB" w:eastAsia="en-GB"/>
-        </w:rPr>
-        <w:t xml:space="preserve">(), </w:t>
-      </w:r>
-      <w:proofErr w:type="spellStart"/>
-      <w:r>
-        <w:rPr>
-          <w:rFonts w:ascii="Menlo" w:eastAsiaTheme="minorEastAsia" w:hAnsi="Menlo" w:cs="Menlo"/>
-          <w:color w:val="000000"/>
-          <w:sz w:val="18"/>
-          <w:szCs w:val="18"/>
-          <w:lang w:val="en-GB" w:eastAsia="en-GB"/>
-        </w:rPr>
-        <w:t>R.id.</w:t>
+        <w:t xml:space="preserve">            (getActivity(), R.id.</w:t>
       </w:r>
       <w:r>
         <w:rPr>
@@ -6304,60 +4666,15 @@
         </w:rPr>
         <w:t>mainContainer</w:t>
       </w:r>
-      <w:proofErr w:type="spellEnd"/>
-      <w:r>
-        <w:rPr>
-          <w:rFonts w:ascii="Menlo" w:eastAsiaTheme="minorEastAsia" w:hAnsi="Menlo" w:cs="Menlo"/>
-          <w:color w:val="000000"/>
-          <w:sz w:val="18"/>
-          <w:szCs w:val="18"/>
-          <w:lang w:val="en-GB" w:eastAsia="en-GB"/>
-        </w:rPr>
-        <w:t>, ((</w:t>
-      </w:r>
-      <w:proofErr w:type="spellStart"/>
-      <w:r>
-        <w:rPr>
-          <w:rFonts w:ascii="Menlo" w:eastAsiaTheme="minorEastAsia" w:hAnsi="Menlo" w:cs="Menlo"/>
-          <w:color w:val="000000"/>
-          <w:sz w:val="18"/>
-          <w:szCs w:val="18"/>
-          <w:lang w:val="en-GB" w:eastAsia="en-GB"/>
-        </w:rPr>
-        <w:t>ActionBarListener</w:t>
-      </w:r>
-      <w:proofErr w:type="spellEnd"/>
-      <w:r>
-        <w:rPr>
-          <w:rFonts w:ascii="Menlo" w:eastAsiaTheme="minorEastAsia" w:hAnsi="Menlo" w:cs="Menlo"/>
-          <w:color w:val="000000"/>
-          <w:sz w:val="18"/>
-          <w:szCs w:val="18"/>
-          <w:lang w:val="en-GB" w:eastAsia="en-GB"/>
-        </w:rPr>
-        <w:t xml:space="preserve">) </w:t>
-      </w:r>
-      <w:proofErr w:type="spellStart"/>
-      <w:r>
-        <w:rPr>
-          <w:rFonts w:ascii="Menlo" w:eastAsiaTheme="minorEastAsia" w:hAnsi="Menlo" w:cs="Menlo"/>
-          <w:color w:val="000000"/>
-          <w:sz w:val="18"/>
-          <w:szCs w:val="18"/>
-          <w:lang w:val="en-GB" w:eastAsia="en-GB"/>
-        </w:rPr>
-        <w:t>getActivity</w:t>
-      </w:r>
-      <w:proofErr w:type="spellEnd"/>
-      <w:r>
-        <w:rPr>
-          <w:rFonts w:ascii="Menlo" w:eastAsiaTheme="minorEastAsia" w:hAnsi="Menlo" w:cs="Menlo"/>
-          <w:color w:val="000000"/>
-          <w:sz w:val="18"/>
-          <w:szCs w:val="18"/>
-          <w:lang w:val="en-GB" w:eastAsia="en-GB"/>
-        </w:rPr>
-        <w:t>()));</w:t>
+      <w:r>
+        <w:rPr>
+          <w:rFonts w:ascii="Menlo" w:eastAsiaTheme="minorEastAsia" w:hAnsi="Menlo" w:cs="Menlo"/>
+          <w:color w:val="000000"/>
+          <w:sz w:val="18"/>
+          <w:szCs w:val="18"/>
+          <w:lang w:val="en-GB" w:eastAsia="en-GB"/>
+        </w:rPr>
+        <w:t>, ((ActionBarListener) getActivity()));</w:t>
       </w:r>
       <w:r>
         <w:rPr>
@@ -6368,42 +4685,8 @@
           <w:lang w:val="en-GB" w:eastAsia="en-GB"/>
         </w:rPr>
         <w:br/>
-        <w:t xml:space="preserve">    </w:t>
-      </w:r>
-      <w:proofErr w:type="spellStart"/>
-      <w:r>
-        <w:rPr>
-          <w:rFonts w:ascii="Menlo" w:eastAsiaTheme="minorEastAsia" w:hAnsi="Menlo" w:cs="Menlo"/>
-          <w:color w:val="000000"/>
-          <w:sz w:val="18"/>
-          <w:szCs w:val="18"/>
-          <w:lang w:val="en-GB" w:eastAsia="en-GB"/>
-        </w:rPr>
-        <w:t>ewsInterface.launch</w:t>
-      </w:r>
-      <w:proofErr w:type="spellEnd"/>
-      <w:r>
-        <w:rPr>
-          <w:rFonts w:ascii="Menlo" w:eastAsiaTheme="minorEastAsia" w:hAnsi="Menlo" w:cs="Menlo"/>
-          <w:color w:val="000000"/>
-          <w:sz w:val="18"/>
-          <w:szCs w:val="18"/>
-          <w:lang w:val="en-GB" w:eastAsia="en-GB"/>
-        </w:rPr>
-        <w:t>(</w:t>
-      </w:r>
-      <w:proofErr w:type="spellStart"/>
-      <w:r>
-        <w:rPr>
-          <w:rFonts w:ascii="Menlo" w:eastAsiaTheme="minorEastAsia" w:hAnsi="Menlo" w:cs="Menlo"/>
-          <w:color w:val="000000"/>
-          <w:sz w:val="18"/>
-          <w:szCs w:val="18"/>
-          <w:lang w:val="en-GB" w:eastAsia="en-GB"/>
-        </w:rPr>
-        <w:t>fragmentLauncher</w:t>
-      </w:r>
-      <w:proofErr w:type="spellEnd"/>
+        <w:t xml:space="preserve">    ewsInterface.launch(fragmentLauncher</w:t>
+      </w:r>
       <w:r>
         <w:rPr>
           <w:rFonts w:ascii="Menlo" w:eastAsiaTheme="minorEastAsia" w:hAnsi="Menlo" w:cs="Menlo"/>
@@ -6426,27 +4709,15 @@
         </w:rPr>
         <w:t xml:space="preserve"> new </w:t>
       </w:r>
-      <w:proofErr w:type="spellStart"/>
-      <w:r>
-        <w:rPr>
-          <w:rFonts w:ascii="Menlo" w:eastAsiaTheme="minorEastAsia" w:hAnsi="Menlo" w:cs="Menlo"/>
-          <w:color w:val="000000"/>
-          <w:sz w:val="18"/>
-          <w:szCs w:val="18"/>
-          <w:lang w:val="en-GB" w:eastAsia="en-GB"/>
-        </w:rPr>
-        <w:t>EWSLauncherInput</w:t>
-      </w:r>
-      <w:proofErr w:type="spellEnd"/>
-      <w:r>
-        <w:rPr>
-          <w:rFonts w:ascii="Menlo" w:eastAsiaTheme="minorEastAsia" w:hAnsi="Menlo" w:cs="Menlo"/>
-          <w:color w:val="000000"/>
-          <w:sz w:val="18"/>
-          <w:szCs w:val="18"/>
-          <w:lang w:val="en-GB" w:eastAsia="en-GB"/>
-        </w:rPr>
-        <w:t>()</w:t>
+      <w:r>
+        <w:rPr>
+          <w:rFonts w:ascii="Menlo" w:eastAsiaTheme="minorEastAsia" w:hAnsi="Menlo" w:cs="Menlo"/>
+          <w:color w:val="000000"/>
+          <w:sz w:val="18"/>
+          <w:szCs w:val="18"/>
+          <w:lang w:val="en-GB" w:eastAsia="en-GB"/>
+        </w:rPr>
+        <w:t>EWSLauncherInput()</w:t>
       </w:r>
       <w:r>
         <w:rPr>
@@ -6603,7 +4874,7 @@
         <w:noProof/>
         <w:sz w:val="20"/>
       </w:rPr>
-      <w:t>1</w:t>
+      <w:t>3</w:t>
     </w:r>
     <w:r>
       <w:rPr>
@@ -6732,31 +5003,13 @@
         <w:sz w:val="20"/>
       </w:rPr>
     </w:pPr>
-    <w:proofErr w:type="spellStart"/>
     <w:r>
       <w:rPr>
         <w:rFonts w:cs="Arial"/>
         <w:sz w:val="20"/>
       </w:rPr>
-      <w:t>Ews</w:t>
+      <w:t>Ews uApp</w:t>
     </w:r>
-    <w:proofErr w:type="spellEnd"/>
-    <w:r>
-      <w:rPr>
-        <w:rFonts w:cs="Arial"/>
-        <w:sz w:val="20"/>
-      </w:rPr>
-      <w:t xml:space="preserve"> </w:t>
-    </w:r>
-    <w:proofErr w:type="spellStart"/>
-    <w:r>
-      <w:rPr>
-        <w:rFonts w:cs="Arial"/>
-        <w:sz w:val="20"/>
-      </w:rPr>
-      <w:t>uApp</w:t>
-    </w:r>
-    <w:proofErr w:type="spellEnd"/>
     <w:r>
       <w:rPr>
         <w:rFonts w:cs="Arial"/>
@@ -10735,7 +8988,7 @@
 </file>
 
 <file path=customXml/itemProps1.xml><?xml version="1.0" encoding="utf-8"?>
-<ds:datastoreItem xmlns:ds="http://schemas.openxmlformats.org/officeDocument/2006/customXml" ds:itemID="{5B896E1F-AE3D-7146-A304-FD0F9095CAE9}">
+<ds:datastoreItem xmlns:ds="http://schemas.openxmlformats.org/officeDocument/2006/customXml" ds:itemID="{B1288922-2B6A-1C42-91E5-124057DAD422}">
   <ds:schemaRefs>
     <ds:schemaRef ds:uri="http://schemas.openxmlformats.org/officeDocument/2006/bibliography"/>
   </ds:schemaRefs>

</xml_diff>